<commit_message>
Update 25-26 Project Interim Report.docx
</commit_message>
<xml_diff>
--- a/25-26 Project Interim Report.docx
+++ b/25-26 Project Interim Report.docx
@@ -658,6 +658,15 @@
     </w:p>
     <w:sdt>
       <w:sdtPr>
+        <w:rPr>
+          <w:rFonts w:asciiTheme="minorHAnsi" w:eastAsiaTheme="minorHAnsi" w:hAnsiTheme="minorHAnsi" w:cstheme="minorBidi"/>
+          <w:color w:val="auto"/>
+          <w:kern w:val="2"/>
+          <w:sz w:val="24"/>
+          <w:szCs w:val="24"/>
+          <w:lang w:val="en-GB"/>
+          <w14:ligatures w14:val="standardContextual"/>
+        </w:rPr>
         <w:id w:val="369803804"/>
         <w:docPartObj>
           <w:docPartGallery w:val="Table of Contents"/>
@@ -666,16 +675,9 @@
       </w:sdtPr>
       <w:sdtEndPr>
         <w:rPr>
-          <w:rFonts w:asciiTheme="minorHAnsi" w:eastAsiaTheme="minorHAnsi" w:hAnsiTheme="minorHAnsi" w:cstheme="minorBidi"/>
           <w:b/>
           <w:bCs/>
           <w:noProof/>
-          <w:color w:val="auto"/>
-          <w:kern w:val="2"/>
-          <w:sz w:val="24"/>
-          <w:szCs w:val="24"/>
-          <w:lang w:val="en-GB"/>
-          <w14:ligatures w14:val="standardContextual"/>
         </w:rPr>
       </w:sdtEndPr>
       <w:sdtContent>
@@ -897,6 +899,29 @@
         <w:t>Because of this games that utilise procedural generation often lead to enemy AI or non-playable characters (NPCs) using basic routines for their behaviour such as idle, attack and chase.</w:t>
       </w:r>
     </w:p>
+    <w:p/>
+    <w:p>
+      <w:r>
+        <w:t>Player immersion is strongly linked to the adaptability of NPCs. Research shows that NPCs showing diverse, context-sensitive behaviour relates to player immersion by creating more natural interactions (da Silva et al., 2021, Cavadas., 2025).</w:t>
+      </w:r>
+      <w:r>
+        <w:t xml:space="preserve"> In procedurally generated environments the key to immersion is maintaining an appropriate difficulty that scales with player skill. Traditional static difficulty with enemy AI often fail to match different player skill levels resulting in boredom or frustration (</w:t>
+      </w:r>
+      <w:proofErr w:type="spellStart"/>
+      <w:r>
+        <w:t>Hunicke</w:t>
+      </w:r>
+      <w:proofErr w:type="spellEnd"/>
+      <w:r>
+        <w:t xml:space="preserve"> &amp; Chapman</w:t>
+      </w:r>
+      <w:r>
+        <w:t>,</w:t>
+      </w:r>
+      <w:r>
+        <w:t xml:space="preserve"> 2004). </w:t>
+      </w:r>
+    </w:p>
     <w:p>
       <w:pPr>
         <w:pStyle w:val="Heading2"/>
@@ -925,99 +950,277 @@
         <w:t>. This limits adaptability and promotes predictability which highlights the need for an algorithm that receive and adapt to real-time information about PCG levels and adjust its behaviour accordingly (Khalifa et al., 2020).</w:t>
       </w:r>
     </w:p>
-    <w:p>
-      <w:pPr>
-        <w:rPr>
-          <w:rFonts w:ascii="Arial" w:hAnsi="Arial" w:cs="Arial"/>
-          <w:b/>
-          <w:bCs/>
-          <w:sz w:val="22"/>
-          <w:szCs w:val="22"/>
-        </w:rPr>
-      </w:pPr>
-      <w:r>
-        <w:rPr>
-          <w:rFonts w:ascii="Arial" w:hAnsi="Arial" w:cs="Arial"/>
-          <w:b/>
-          <w:bCs/>
-          <w:sz w:val="22"/>
-          <w:szCs w:val="22"/>
-        </w:rPr>
+    <w:p/>
+    <w:p>
+      <w:r>
+        <w:t xml:space="preserve">The following project will create an AI algorithm that tackles immersion in PCG games. This will involve creating an algorithm that is context-sensitive and diverse creating more natural interactions from the </w:t>
+      </w:r>
+      <w:proofErr w:type="gramStart"/>
+      <w:r>
+        <w:t>player(</w:t>
+      </w:r>
+      <w:proofErr w:type="gramEnd"/>
+      <w:r>
+        <w:t xml:space="preserve">da Silva et al., 2021). Another feature this AI plans to tackle is difficulty scaling in PCG games as static difficulty often fails to match player skill levels resulting in boredom or </w:t>
+      </w:r>
+      <w:proofErr w:type="gramStart"/>
+      <w:r>
+        <w:t>frustration(</w:t>
+      </w:r>
+      <w:proofErr w:type="spellStart"/>
+      <w:proofErr w:type="gramEnd"/>
+      <w:r>
+        <w:t>Hu</w:t>
+      </w:r>
+      <w:r>
+        <w:t>n</w:t>
+      </w:r>
+      <w:r>
+        <w:t>icke</w:t>
+      </w:r>
+      <w:proofErr w:type="spellEnd"/>
+      <w:r>
+        <w:t xml:space="preserve"> &amp; Chapman, 2004).</w:t>
+      </w:r>
+    </w:p>
+    <w:p>
+      <w:pPr>
+        <w:pStyle w:val="Heading1"/>
+      </w:pPr>
+      <w:r>
+        <w:lastRenderedPageBreak/>
         <w:t xml:space="preserve">2.0 </w:t>
       </w:r>
       <w:r>
-        <w:rPr>
-          <w:rFonts w:ascii="Arial" w:hAnsi="Arial" w:cs="Arial"/>
-          <w:b/>
-          <w:bCs/>
-          <w:sz w:val="22"/>
-          <w:szCs w:val="22"/>
-        </w:rPr>
         <w:t>Review of Existing Knowledge</w:t>
       </w:r>
     </w:p>
     <w:p>
-      <w:r>
+      <w:pPr>
+        <w:pStyle w:val="Heading3"/>
+      </w:pPr>
+      <w:r>
+        <w:t>2.0.1 Procedural content generation</w:t>
+      </w:r>
+    </w:p>
+    <w:p>
+      <w:pPr>
+        <w:rPr>
+          <w:rFonts w:ascii="Arial" w:hAnsi="Arial" w:cs="Arial"/>
+          <w:sz w:val="22"/>
+          <w:szCs w:val="22"/>
+        </w:rPr>
+      </w:pPr>
+      <w:r>
+        <w:rPr>
+          <w:rFonts w:ascii="Arial" w:hAnsi="Arial" w:cs="Arial"/>
+          <w:sz w:val="22"/>
+          <w:szCs w:val="22"/>
+        </w:rPr>
+        <w:t>PCG has become a cornerstone for modern game development allowing for developers to create a variety of vast level designs without the need for manual labour. It refers to the creation of game elements through rule-based methods rather than handcrafted designs saving on time and resources (</w:t>
+      </w:r>
+      <w:proofErr w:type="spellStart"/>
+      <w:r>
+        <w:rPr>
+          <w:rFonts w:ascii="Arial" w:hAnsi="Arial" w:cs="Arial"/>
+          <w:sz w:val="22"/>
+          <w:szCs w:val="22"/>
+        </w:rPr>
+        <w:t>Togelius</w:t>
+      </w:r>
+      <w:proofErr w:type="spellEnd"/>
+      <w:r>
+        <w:rPr>
+          <w:rFonts w:ascii="Arial" w:hAnsi="Arial" w:cs="Arial"/>
+          <w:sz w:val="22"/>
+          <w:szCs w:val="22"/>
+        </w:rPr>
+        <w:t xml:space="preserve"> et al., 2011). </w:t>
+      </w:r>
+      <w:r>
+        <w:rPr>
+          <w:rFonts w:ascii="Arial" w:hAnsi="Arial" w:cs="Arial"/>
+          <w:sz w:val="22"/>
+          <w:szCs w:val="22"/>
+        </w:rPr>
+        <w:t xml:space="preserve">The use of PCG not only enhances </w:t>
+      </w:r>
+      <w:proofErr w:type="spellStart"/>
+      <w:r>
+        <w:rPr>
+          <w:rFonts w:ascii="Arial" w:hAnsi="Arial" w:cs="Arial"/>
+          <w:sz w:val="22"/>
+          <w:szCs w:val="22"/>
+        </w:rPr>
+        <w:t>replayability</w:t>
+      </w:r>
+      <w:proofErr w:type="spellEnd"/>
+      <w:r>
+        <w:rPr>
+          <w:rFonts w:ascii="Arial" w:hAnsi="Arial" w:cs="Arial"/>
+          <w:sz w:val="22"/>
+          <w:szCs w:val="22"/>
+        </w:rPr>
+        <w:t xml:space="preserve"> and unpredictability but also scalability by allowing developers to create near infinite worlds such as Minecraft or No Mans Sky (Shaker, </w:t>
+      </w:r>
+      <w:proofErr w:type="spellStart"/>
+      <w:r>
+        <w:rPr>
+          <w:rFonts w:ascii="Arial" w:hAnsi="Arial" w:cs="Arial"/>
+          <w:sz w:val="22"/>
+          <w:szCs w:val="22"/>
+        </w:rPr>
+        <w:t>Togelius</w:t>
+      </w:r>
+      <w:proofErr w:type="spellEnd"/>
+      <w:r>
+        <w:rPr>
+          <w:rFonts w:ascii="Arial" w:hAnsi="Arial" w:cs="Arial"/>
+          <w:sz w:val="22"/>
+          <w:szCs w:val="22"/>
+        </w:rPr>
+        <w:t xml:space="preserve"> &amp; Nelson., 2016).</w:t>
+      </w:r>
+    </w:p>
+    <w:p>
+      <w:pPr>
+        <w:rPr>
+          <w:rFonts w:ascii="Arial" w:hAnsi="Arial" w:cs="Arial"/>
+          <w:sz w:val="22"/>
+          <w:szCs w:val="22"/>
+        </w:rPr>
+      </w:pPr>
+    </w:p>
+    <w:p>
+      <w:pPr>
+        <w:rPr>
+          <w:color w:val="4EA72E" w:themeColor="accent6"/>
+        </w:rPr>
+      </w:pPr>
+      <w:r>
+        <w:rPr>
+          <w:color w:val="4EA72E" w:themeColor="accent6"/>
+        </w:rPr>
         <w:t>Comprehensively outline and expand on</w:t>
       </w:r>
       <w:r>
+        <w:rPr>
+          <w:color w:val="4EA72E" w:themeColor="accent6"/>
+        </w:rPr>
         <w:t xml:space="preserve"> the primary </w:t>
       </w:r>
       <w:r>
+        <w:rPr>
+          <w:color w:val="4EA72E" w:themeColor="accent6"/>
+        </w:rPr>
         <w:t>concepts and</w:t>
       </w:r>
       <w:r>
+        <w:rPr>
+          <w:color w:val="4EA72E" w:themeColor="accent6"/>
+        </w:rPr>
         <w:t xml:space="preserve"> established models</w:t>
       </w:r>
       <w:r>
+        <w:rPr>
+          <w:color w:val="4EA72E" w:themeColor="accent6"/>
+        </w:rPr>
         <w:t xml:space="preserve"> presented in</w:t>
       </w:r>
       <w:r>
+        <w:rPr>
+          <w:color w:val="4EA72E" w:themeColor="accent6"/>
+        </w:rPr>
         <w:t xml:space="preserve"> studies </w:t>
       </w:r>
       <w:r>
+        <w:rPr>
+          <w:color w:val="4EA72E" w:themeColor="accent6"/>
+        </w:rPr>
         <w:t>relevant</w:t>
       </w:r>
       <w:r>
+        <w:rPr>
+          <w:color w:val="4EA72E" w:themeColor="accent6"/>
+        </w:rPr>
         <w:t xml:space="preserve"> to your </w:t>
       </w:r>
       <w:r>
+        <w:rPr>
+          <w:color w:val="4EA72E" w:themeColor="accent6"/>
+        </w:rPr>
         <w:t>problem statement</w:t>
       </w:r>
       <w:r>
+        <w:rPr>
+          <w:color w:val="4EA72E" w:themeColor="accent6"/>
+        </w:rPr>
         <w:t xml:space="preserve">. What is the existing knowledge on this subject? What are the </w:t>
       </w:r>
       <w:r>
+        <w:rPr>
+          <w:color w:val="4EA72E" w:themeColor="accent6"/>
+        </w:rPr>
         <w:t>main</w:t>
       </w:r>
       <w:r>
+        <w:rPr>
+          <w:color w:val="4EA72E" w:themeColor="accent6"/>
+        </w:rPr>
         <w:t xml:space="preserve"> findings and conclusions derived from </w:t>
       </w:r>
       <w:r>
+        <w:rPr>
+          <w:color w:val="4EA72E" w:themeColor="accent6"/>
+        </w:rPr>
         <w:t>these studies</w:t>
       </w:r>
       <w:r>
+        <w:rPr>
+          <w:color w:val="4EA72E" w:themeColor="accent6"/>
+        </w:rPr>
         <w:t xml:space="preserve">? This should not merely be </w:t>
       </w:r>
       <w:r>
+        <w:rPr>
+          <w:color w:val="4EA72E" w:themeColor="accent6"/>
+        </w:rPr>
         <w:t>a descriptive summary</w:t>
       </w:r>
       <w:r>
+        <w:rPr>
+          <w:color w:val="4EA72E" w:themeColor="accent6"/>
+        </w:rPr>
         <w:t xml:space="preserve">; rather, </w:t>
       </w:r>
       <w:r>
+        <w:rPr>
+          <w:color w:val="4EA72E" w:themeColor="accent6"/>
+        </w:rPr>
         <w:t>a critical analysis</w:t>
       </w:r>
       <w:r>
+        <w:rPr>
+          <w:color w:val="4EA72E" w:themeColor="accent6"/>
+        </w:rPr>
         <w:t xml:space="preserve"> </w:t>
       </w:r>
       <w:r>
+        <w:rPr>
+          <w:color w:val="4EA72E" w:themeColor="accent6"/>
+        </w:rPr>
         <w:t>of the</w:t>
       </w:r>
       <w:r>
+        <w:rPr>
+          <w:color w:val="4EA72E" w:themeColor="accent6"/>
+        </w:rPr>
         <w:t xml:space="preserve"> information to construct a coherent narrative regarding the current state of knowledge.</w:t>
       </w:r>
       <w:r>
+        <w:rPr>
+          <w:color w:val="4EA72E" w:themeColor="accent6"/>
+        </w:rPr>
         <w:t xml:space="preserve"> </w:t>
       </w:r>
     </w:p>
@@ -1026,12 +1229,14 @@
         <w:rPr>
           <w:i/>
           <w:iCs/>
-        </w:rPr>
-      </w:pPr>
-      <w:r>
-        <w:rPr>
-          <w:b/>
-          <w:bCs/>
+          <w:color w:val="4EA72E" w:themeColor="accent6"/>
+        </w:rPr>
+      </w:pPr>
+      <w:r>
+        <w:rPr>
+          <w:b/>
+          <w:bCs/>
+          <w:color w:val="4EA72E" w:themeColor="accent6"/>
         </w:rPr>
         <w:t>Note</w:t>
       </w:r>
@@ -1039,6 +1244,7 @@
         <w:rPr>
           <w:i/>
           <w:iCs/>
+          <w:color w:val="4EA72E" w:themeColor="accent6"/>
         </w:rPr>
         <w:t xml:space="preserve">: The review of concepts could be broken down into further sub-sections depending on the themes relevant to your topic that you identify during the review. </w:t>
       </w:r>
@@ -1147,201 +1353,653 @@
           <w:sz w:val="22"/>
           <w:szCs w:val="22"/>
         </w:rPr>
+        <w:t>2.</w:t>
+      </w:r>
+      <w:r>
+        <w:rPr>
+          <w:rFonts w:ascii="Arial" w:hAnsi="Arial" w:cs="Arial"/>
+          <w:b/>
+          <w:bCs/>
+          <w:sz w:val="22"/>
+          <w:szCs w:val="22"/>
+        </w:rPr>
+        <w:t>2</w:t>
+      </w:r>
+      <w:r>
+        <w:rPr>
+          <w:rFonts w:ascii="Arial" w:hAnsi="Arial" w:cs="Arial"/>
+          <w:b/>
+          <w:bCs/>
+          <w:sz w:val="22"/>
+          <w:szCs w:val="22"/>
+        </w:rPr>
+        <w:t xml:space="preserve"> Project Justification</w:t>
+      </w:r>
+    </w:p>
+    <w:p>
+      <w:pPr>
+        <w:rPr>
+          <w:rFonts w:ascii="Arial" w:hAnsi="Arial" w:cs="Arial"/>
+          <w:sz w:val="22"/>
+          <w:szCs w:val="22"/>
+        </w:rPr>
+      </w:pPr>
+      <w:r>
+        <w:t>Building on the identified gap in section 2.1, c</w:t>
+      </w:r>
+      <w:r>
+        <w:t>learly explain how your project will fill the identified gap. This is where you can outline your question, hypothesis or proposed solution. Specifically link your project idea to the shortcomings or unanswered questions in existing studies.</w:t>
+      </w:r>
+      <w:r>
+        <w:t xml:space="preserve"> It would add value if considerations </w:t>
+      </w:r>
+      <w:proofErr w:type="gramStart"/>
+      <w:r>
+        <w:t>are</w:t>
+      </w:r>
+      <w:proofErr w:type="gramEnd"/>
+      <w:r>
+        <w:t xml:space="preserve"> given to how the project would be relevant to your industry, e.g., the benefits of using an AI-based prediction model by financial advisors in the stock exchange. </w:t>
+      </w:r>
+      <w:r>
+        <w:t xml:space="preserve"> </w:t>
+      </w:r>
+      <w:r>
         <w:lastRenderedPageBreak/>
-        <w:t>2.</w:t>
-      </w:r>
-      <w:r>
-        <w:rPr>
-          <w:rFonts w:ascii="Arial" w:hAnsi="Arial" w:cs="Arial"/>
-          <w:b/>
-          <w:bCs/>
-          <w:sz w:val="22"/>
-          <w:szCs w:val="22"/>
-        </w:rPr>
-        <w:t>2</w:t>
-      </w:r>
-      <w:r>
-        <w:rPr>
-          <w:rFonts w:ascii="Arial" w:hAnsi="Arial" w:cs="Arial"/>
-          <w:b/>
-          <w:bCs/>
-          <w:sz w:val="22"/>
-          <w:szCs w:val="22"/>
-        </w:rPr>
-        <w:t xml:space="preserve"> Project Justification</w:t>
-      </w:r>
-    </w:p>
-    <w:p>
-      <w:pPr>
-        <w:rPr>
-          <w:rFonts w:ascii="Arial" w:hAnsi="Arial" w:cs="Arial"/>
-          <w:sz w:val="22"/>
-          <w:szCs w:val="22"/>
-        </w:rPr>
-      </w:pPr>
-      <w:r>
-        <w:t>Building on the identified gap in section 2.1, c</w:t>
-      </w:r>
-      <w:r>
-        <w:t>learly explain how your project will fill the identified gap. This is where you can outline your question, hypothesis or proposed solution. Specifically link your project idea to the shortcomings or unanswered questions in existing studies.</w:t>
-      </w:r>
-      <w:r>
-        <w:t xml:space="preserve"> It would add value if considerations </w:t>
+        <w:t>This section confirms that your project is not only attractive but also crucial and relevant.</w:t>
+      </w:r>
+    </w:p>
+    <w:p>
+      <w:pPr>
+        <w:pStyle w:val="Heading1"/>
+      </w:pPr>
+      <w:r>
+        <w:t xml:space="preserve">3.0 </w:t>
+      </w:r>
+      <w:r>
+        <w:t xml:space="preserve">Project </w:t>
+      </w:r>
+      <w:r>
+        <w:t>Aims, Objectives, and Scope</w:t>
+      </w:r>
+    </w:p>
+    <w:p>
+      <w:pPr>
+        <w:pStyle w:val="Heading2"/>
+      </w:pPr>
+      <w:r>
+        <w:t>3.1 Project Aim</w:t>
+      </w:r>
+    </w:p>
+    <w:p>
+      <w:pPr>
+        <w:rPr>
+          <w:rFonts w:ascii="Arial" w:hAnsi="Arial" w:cs="Arial"/>
+          <w:sz w:val="22"/>
+          <w:szCs w:val="22"/>
+        </w:rPr>
+      </w:pPr>
+      <w:r>
+        <w:rPr>
+          <w:rFonts w:ascii="Arial" w:hAnsi="Arial" w:cs="Arial"/>
+          <w:sz w:val="22"/>
+          <w:szCs w:val="22"/>
+        </w:rPr>
+        <w:t>This research aims to improve immersion and difficulty scalability of enemy AI/ NPCs in procedurally generated environments</w:t>
+      </w:r>
+      <w:r>
+        <w:rPr>
+          <w:rFonts w:ascii="Arial" w:hAnsi="Arial" w:cs="Arial"/>
+          <w:sz w:val="22"/>
+          <w:szCs w:val="22"/>
+        </w:rPr>
+        <w:t xml:space="preserve"> </w:t>
+      </w:r>
+      <w:r>
+        <w:rPr>
+          <w:rFonts w:ascii="Arial" w:hAnsi="Arial" w:cs="Arial"/>
+          <w:sz w:val="22"/>
+          <w:szCs w:val="22"/>
+        </w:rPr>
+        <w:t>(PCG) by implementing an adaptive algorithm optimised to change its behaviour with PCG.</w:t>
+      </w:r>
+    </w:p>
+    <w:p>
+      <w:pPr>
+        <w:pStyle w:val="Heading2"/>
+      </w:pPr>
+      <w:r>
+        <w:t xml:space="preserve">3.2 </w:t>
+      </w:r>
+      <w:r>
+        <w:t xml:space="preserve">Project </w:t>
+      </w:r>
+      <w:r>
+        <w:t>Objectives</w:t>
+      </w:r>
+    </w:p>
+    <w:p>
+      <w:pPr>
+        <w:pStyle w:val="ListParagraph"/>
+        <w:numPr>
+          <w:ilvl w:val="0"/>
+          <w:numId w:val="3"/>
+        </w:numPr>
+        <w:rPr>
+          <w:rFonts w:ascii="Arial" w:hAnsi="Arial" w:cs="Arial"/>
+          <w:b/>
+          <w:bCs/>
+          <w:sz w:val="22"/>
+          <w:szCs w:val="22"/>
+        </w:rPr>
+      </w:pPr>
+      <w:r>
+        <w:rPr>
+          <w:rFonts w:ascii="Arial" w:hAnsi="Arial" w:cs="Arial"/>
+          <w:sz w:val="22"/>
+          <w:szCs w:val="22"/>
+        </w:rPr>
+        <w:t>Develop an AI algorithm that adapts within procedurally generated levels to improve player experience.</w:t>
+      </w:r>
+    </w:p>
+    <w:p>
+      <w:pPr>
+        <w:pStyle w:val="ListParagraph"/>
+        <w:numPr>
+          <w:ilvl w:val="1"/>
+          <w:numId w:val="3"/>
+        </w:numPr>
+        <w:rPr>
+          <w:rFonts w:ascii="Arial" w:hAnsi="Arial" w:cs="Arial"/>
+          <w:b/>
+          <w:bCs/>
+          <w:sz w:val="22"/>
+          <w:szCs w:val="22"/>
+        </w:rPr>
+      </w:pPr>
+      <w:r>
+        <w:rPr>
+          <w:rFonts w:ascii="Arial" w:hAnsi="Arial" w:cs="Arial"/>
+          <w:sz w:val="22"/>
+          <w:szCs w:val="22"/>
+        </w:rPr>
+        <w:t>Create an AI framework that reads environmental data.</w:t>
+      </w:r>
+    </w:p>
+    <w:p>
+      <w:pPr>
+        <w:pStyle w:val="ListParagraph"/>
+        <w:numPr>
+          <w:ilvl w:val="1"/>
+          <w:numId w:val="3"/>
+        </w:numPr>
+        <w:rPr>
+          <w:rFonts w:ascii="Arial" w:hAnsi="Arial" w:cs="Arial"/>
+          <w:b/>
+          <w:bCs/>
+          <w:sz w:val="22"/>
+          <w:szCs w:val="22"/>
+        </w:rPr>
+      </w:pPr>
+      <w:r>
+        <w:rPr>
+          <w:rFonts w:ascii="Arial" w:hAnsi="Arial" w:cs="Arial"/>
+          <w:sz w:val="22"/>
+          <w:szCs w:val="22"/>
+        </w:rPr>
+        <w:t>The AI will successfully identify and store at least three environmental factors and use them in behavioural decisions.</w:t>
+      </w:r>
+    </w:p>
+    <w:p>
+      <w:pPr>
+        <w:pStyle w:val="ListParagraph"/>
+        <w:numPr>
+          <w:ilvl w:val="1"/>
+          <w:numId w:val="3"/>
+        </w:numPr>
+        <w:rPr>
+          <w:rFonts w:ascii="Arial" w:hAnsi="Arial" w:cs="Arial"/>
+          <w:b/>
+          <w:bCs/>
+          <w:sz w:val="22"/>
+          <w:szCs w:val="22"/>
+        </w:rPr>
+      </w:pPr>
+      <w:r>
+        <w:rPr>
+          <w:rFonts w:ascii="Arial" w:hAnsi="Arial" w:cs="Arial"/>
+          <w:sz w:val="22"/>
+          <w:szCs w:val="22"/>
+        </w:rPr>
+        <w:t>This will be achieved through grid-based coordinates system and ray casting.</w:t>
+      </w:r>
+    </w:p>
+    <w:p>
+      <w:pPr>
+        <w:pStyle w:val="ListParagraph"/>
+        <w:numPr>
+          <w:ilvl w:val="1"/>
+          <w:numId w:val="3"/>
+        </w:numPr>
+        <w:rPr>
+          <w:rFonts w:ascii="Arial" w:hAnsi="Arial" w:cs="Arial"/>
+          <w:b/>
+          <w:bCs/>
+          <w:sz w:val="22"/>
+          <w:szCs w:val="22"/>
+        </w:rPr>
+      </w:pPr>
+      <w:r>
+        <w:rPr>
+          <w:rFonts w:ascii="Arial" w:hAnsi="Arial" w:cs="Arial"/>
+          <w:sz w:val="22"/>
+          <w:szCs w:val="22"/>
+        </w:rPr>
+        <w:t>This tackles the bridge between PCG and enemy AI</w:t>
+      </w:r>
+    </w:p>
+    <w:p>
+      <w:pPr>
+        <w:pStyle w:val="ListParagraph"/>
+        <w:numPr>
+          <w:ilvl w:val="0"/>
+          <w:numId w:val="3"/>
+        </w:numPr>
+        <w:rPr>
+          <w:rFonts w:ascii="Arial" w:hAnsi="Arial" w:cs="Arial"/>
+          <w:b/>
+          <w:bCs/>
+          <w:sz w:val="22"/>
+          <w:szCs w:val="22"/>
+        </w:rPr>
+      </w:pPr>
+      <w:r>
+        <w:rPr>
+          <w:rFonts w:ascii="Arial" w:hAnsi="Arial" w:cs="Arial"/>
+          <w:sz w:val="22"/>
+          <w:szCs w:val="22"/>
+        </w:rPr>
+        <w:t>Implement a test environment that evaluates AI adaptability.</w:t>
+      </w:r>
+    </w:p>
+    <w:p>
+      <w:pPr>
+        <w:pStyle w:val="ListParagraph"/>
+        <w:numPr>
+          <w:ilvl w:val="1"/>
+          <w:numId w:val="3"/>
+        </w:numPr>
+        <w:rPr>
+          <w:rFonts w:ascii="Arial" w:hAnsi="Arial" w:cs="Arial"/>
+          <w:b/>
+          <w:bCs/>
+          <w:sz w:val="22"/>
+          <w:szCs w:val="22"/>
+        </w:rPr>
+      </w:pPr>
+      <w:r>
+        <w:rPr>
+          <w:rFonts w:ascii="Arial" w:hAnsi="Arial" w:cs="Arial"/>
+          <w:sz w:val="22"/>
+          <w:szCs w:val="22"/>
+        </w:rPr>
+        <w:t xml:space="preserve">Build different PCG environments for the built algorithm and static AI to be tested in. </w:t>
+      </w:r>
+    </w:p>
+    <w:p>
+      <w:pPr>
+        <w:pStyle w:val="ListParagraph"/>
+        <w:numPr>
+          <w:ilvl w:val="1"/>
+          <w:numId w:val="3"/>
+        </w:numPr>
+        <w:rPr>
+          <w:rFonts w:ascii="Arial" w:hAnsi="Arial" w:cs="Arial"/>
+          <w:b/>
+          <w:bCs/>
+          <w:sz w:val="22"/>
+          <w:szCs w:val="22"/>
+        </w:rPr>
+      </w:pPr>
+      <w:r>
+        <w:rPr>
+          <w:rFonts w:ascii="Arial" w:hAnsi="Arial" w:cs="Arial"/>
+          <w:sz w:val="22"/>
+          <w:szCs w:val="22"/>
+        </w:rPr>
+        <w:t xml:space="preserve">Success is determined based off the </w:t>
       </w:r>
       <w:proofErr w:type="gramStart"/>
       <w:r>
-        <w:t>are</w:t>
+        <w:rPr>
+          <w:rFonts w:ascii="Arial" w:hAnsi="Arial" w:cs="Arial"/>
+          <w:sz w:val="22"/>
+          <w:szCs w:val="22"/>
+        </w:rPr>
+        <w:t>amount</w:t>
       </w:r>
       <w:proofErr w:type="gramEnd"/>
       <w:r>
-        <w:t xml:space="preserve"> given to how the project would be relevant to your industry, e.g., the benefits of using an AI-based prediction model by financial advisors in the stock exchange. </w:t>
-      </w:r>
-      <w:r>
-        <w:t xml:space="preserve"> This section confirms that your project is not only attractive but also crucial and relevant.</w:t>
-      </w:r>
-    </w:p>
-    <w:p>
-      <w:pPr>
-        <w:rPr>
-          <w:rFonts w:ascii="Arial" w:hAnsi="Arial" w:cs="Arial"/>
-          <w:b/>
-          <w:bCs/>
-          <w:sz w:val="22"/>
-          <w:szCs w:val="22"/>
-        </w:rPr>
-      </w:pPr>
-      <w:r>
-        <w:rPr>
-          <w:rFonts w:ascii="Arial" w:hAnsi="Arial" w:cs="Arial"/>
-          <w:b/>
-          <w:bCs/>
-          <w:sz w:val="22"/>
-          <w:szCs w:val="22"/>
-        </w:rPr>
-        <w:t xml:space="preserve">3.0 </w:t>
-      </w:r>
-      <w:r>
-        <w:rPr>
-          <w:rFonts w:ascii="Arial" w:hAnsi="Arial" w:cs="Arial"/>
-          <w:b/>
-          <w:bCs/>
-          <w:sz w:val="22"/>
-          <w:szCs w:val="22"/>
-        </w:rPr>
-        <w:t xml:space="preserve">Project </w:t>
-      </w:r>
-      <w:r>
-        <w:rPr>
-          <w:rFonts w:ascii="Arial" w:hAnsi="Arial" w:cs="Arial"/>
-          <w:b/>
-          <w:bCs/>
-          <w:sz w:val="22"/>
-          <w:szCs w:val="22"/>
-        </w:rPr>
-        <w:t>Aims, Objectives, and Scope</w:t>
-      </w:r>
-    </w:p>
-    <w:p>
-      <w:r>
-        <w:t>This section converts your identified problem into a straightforward plan of action. It outlines what you aim to accomplish and the specific steps you will follow to reach it.</w:t>
-      </w:r>
-    </w:p>
-    <w:p>
-      <w:pPr>
-        <w:rPr>
-          <w:rFonts w:ascii="Arial" w:hAnsi="Arial" w:cs="Arial"/>
-          <w:b/>
-          <w:bCs/>
-          <w:sz w:val="22"/>
-          <w:szCs w:val="22"/>
-        </w:rPr>
-      </w:pPr>
-      <w:r>
-        <w:rPr>
-          <w:rFonts w:ascii="Arial" w:hAnsi="Arial" w:cs="Arial"/>
-          <w:b/>
-          <w:bCs/>
-          <w:sz w:val="22"/>
-          <w:szCs w:val="22"/>
-        </w:rPr>
-        <w:t>3.1 Project Aim</w:t>
-      </w:r>
-    </w:p>
-    <w:p>
-      <w:pPr>
-        <w:rPr>
-          <w:rFonts w:ascii="Arial" w:hAnsi="Arial" w:cs="Arial"/>
-          <w:sz w:val="22"/>
-          <w:szCs w:val="22"/>
-        </w:rPr>
-      </w:pPr>
-      <w:r>
-        <w:rPr>
-          <w:rFonts w:ascii="Arial" w:hAnsi="Arial" w:cs="Arial"/>
-          <w:sz w:val="22"/>
-          <w:szCs w:val="22"/>
-        </w:rPr>
-        <w:t>Summarise the main goal of your project clearly in one concise sentence. This should act as a full statement of what you aim to achieve by the end of the project. For example: "The aim of this project is to create and assess a cost-effective cybersecurity framework tailored for small to medium-sized enterprises."</w:t>
-      </w:r>
-    </w:p>
-    <w:p>
-      <w:pPr>
-        <w:rPr>
-          <w:rFonts w:ascii="Arial" w:hAnsi="Arial" w:cs="Arial"/>
-          <w:b/>
-          <w:bCs/>
-          <w:sz w:val="22"/>
-          <w:szCs w:val="22"/>
-        </w:rPr>
-      </w:pPr>
-      <w:r>
-        <w:rPr>
-          <w:rFonts w:ascii="Arial" w:hAnsi="Arial" w:cs="Arial"/>
-          <w:b/>
-          <w:bCs/>
-          <w:sz w:val="22"/>
-          <w:szCs w:val="22"/>
-        </w:rPr>
-        <w:t xml:space="preserve">3.2 </w:t>
-      </w:r>
-      <w:r>
-        <w:rPr>
-          <w:rFonts w:ascii="Arial" w:hAnsi="Arial" w:cs="Arial"/>
-          <w:b/>
-          <w:bCs/>
-          <w:sz w:val="22"/>
-          <w:szCs w:val="22"/>
-        </w:rPr>
-        <w:t xml:space="preserve">Project </w:t>
-      </w:r>
-      <w:r>
-        <w:rPr>
-          <w:rFonts w:ascii="Arial" w:hAnsi="Arial" w:cs="Arial"/>
-          <w:b/>
-          <w:bCs/>
-          <w:sz w:val="22"/>
-          <w:szCs w:val="22"/>
-        </w:rPr>
-        <w:t>Objectives</w:t>
-      </w:r>
-    </w:p>
-    <w:p>
-      <w:r>
+        <w:rPr>
+          <w:rFonts w:ascii="Arial" w:hAnsi="Arial" w:cs="Arial"/>
+          <w:sz w:val="22"/>
+          <w:szCs w:val="22"/>
+        </w:rPr>
+        <w:t xml:space="preserve"> of times the player can see/ attack the AI and the number of tactical decisions the AI makes.</w:t>
+      </w:r>
+    </w:p>
+    <w:p>
+      <w:pPr>
+        <w:pStyle w:val="ListParagraph"/>
+        <w:numPr>
+          <w:ilvl w:val="1"/>
+          <w:numId w:val="3"/>
+        </w:numPr>
+        <w:rPr>
+          <w:rFonts w:ascii="Arial" w:hAnsi="Arial" w:cs="Arial"/>
+          <w:b/>
+          <w:bCs/>
+          <w:sz w:val="22"/>
+          <w:szCs w:val="22"/>
+        </w:rPr>
+      </w:pPr>
+      <w:r>
+        <w:rPr>
+          <w:rFonts w:ascii="Arial" w:hAnsi="Arial" w:cs="Arial"/>
+          <w:sz w:val="22"/>
+          <w:szCs w:val="22"/>
+        </w:rPr>
+        <w:t>Achieved using custom debugging logs.</w:t>
+      </w:r>
+    </w:p>
+    <w:p>
+      <w:pPr>
+        <w:pStyle w:val="ListParagraph"/>
+        <w:numPr>
+          <w:ilvl w:val="1"/>
+          <w:numId w:val="3"/>
+        </w:numPr>
+        <w:rPr>
+          <w:rFonts w:ascii="Arial" w:hAnsi="Arial" w:cs="Arial"/>
+          <w:b/>
+          <w:bCs/>
+          <w:sz w:val="22"/>
+          <w:szCs w:val="22"/>
+        </w:rPr>
+      </w:pPr>
+      <w:r>
+        <w:rPr>
+          <w:rFonts w:ascii="Arial" w:hAnsi="Arial" w:cs="Arial"/>
+          <w:sz w:val="22"/>
+          <w:szCs w:val="22"/>
+        </w:rPr>
+        <w:t>Shows the effectiveness of AI adaptation.</w:t>
+      </w:r>
+    </w:p>
+    <w:p>
+      <w:pPr>
+        <w:pStyle w:val="ListParagraph"/>
+        <w:numPr>
+          <w:ilvl w:val="0"/>
+          <w:numId w:val="3"/>
+        </w:numPr>
+        <w:rPr>
+          <w:rFonts w:ascii="Arial" w:hAnsi="Arial" w:cs="Arial"/>
+          <w:b/>
+          <w:bCs/>
+          <w:sz w:val="22"/>
+          <w:szCs w:val="22"/>
+        </w:rPr>
+      </w:pPr>
+      <w:r>
+        <w:rPr>
+          <w:rFonts w:ascii="Arial" w:hAnsi="Arial" w:cs="Arial"/>
+          <w:sz w:val="22"/>
+          <w:szCs w:val="22"/>
+        </w:rPr>
+        <w:t>Integrate difficulty scaling that adjust AI decision-making based on player performance.</w:t>
+      </w:r>
+    </w:p>
+    <w:p>
+      <w:pPr>
+        <w:pStyle w:val="ListParagraph"/>
+        <w:numPr>
+          <w:ilvl w:val="1"/>
+          <w:numId w:val="3"/>
+        </w:numPr>
+        <w:rPr>
+          <w:rFonts w:ascii="Arial" w:hAnsi="Arial" w:cs="Arial"/>
+          <w:b/>
+          <w:bCs/>
+          <w:sz w:val="22"/>
+          <w:szCs w:val="22"/>
+        </w:rPr>
+      </w:pPr>
+      <w:r>
+        <w:rPr>
+          <w:rFonts w:ascii="Arial" w:hAnsi="Arial" w:cs="Arial"/>
+          <w:sz w:val="22"/>
+          <w:szCs w:val="22"/>
+        </w:rPr>
+        <w:t>Implement a difficulty adjustment system that modifies AI aggression or accuracy in response to player succession rate</w:t>
+      </w:r>
+    </w:p>
+    <w:p>
+      <w:pPr>
+        <w:pStyle w:val="ListParagraph"/>
+        <w:numPr>
+          <w:ilvl w:val="1"/>
+          <w:numId w:val="3"/>
+        </w:numPr>
+        <w:rPr>
+          <w:rFonts w:ascii="Arial" w:hAnsi="Arial" w:cs="Arial"/>
+          <w:b/>
+          <w:bCs/>
+          <w:sz w:val="22"/>
+          <w:szCs w:val="22"/>
+        </w:rPr>
+      </w:pPr>
+      <w:r>
+        <w:rPr>
+          <w:rFonts w:ascii="Arial" w:hAnsi="Arial" w:cs="Arial"/>
+          <w:sz w:val="22"/>
+          <w:szCs w:val="22"/>
+        </w:rPr>
+        <w:t>AI should adapt based off amount of hits and survival rate of player</w:t>
+      </w:r>
+    </w:p>
+    <w:p>
+      <w:pPr>
+        <w:pStyle w:val="ListParagraph"/>
+        <w:numPr>
+          <w:ilvl w:val="1"/>
+          <w:numId w:val="3"/>
+        </w:numPr>
+        <w:rPr>
+          <w:rFonts w:ascii="Arial" w:hAnsi="Arial" w:cs="Arial"/>
+          <w:b/>
+          <w:bCs/>
+          <w:sz w:val="22"/>
+          <w:szCs w:val="22"/>
+        </w:rPr>
+      </w:pPr>
+      <w:r>
+        <w:rPr>
+          <w:rFonts w:ascii="Arial" w:hAnsi="Arial" w:cs="Arial"/>
+          <w:sz w:val="22"/>
+          <w:szCs w:val="22"/>
+        </w:rPr>
+        <w:t>Retrieve player stats in real time</w:t>
+      </w:r>
+    </w:p>
+    <w:p>
+      <w:pPr>
+        <w:pStyle w:val="ListParagraph"/>
+        <w:numPr>
+          <w:ilvl w:val="1"/>
+          <w:numId w:val="3"/>
+        </w:numPr>
+        <w:rPr>
+          <w:rFonts w:ascii="Arial" w:hAnsi="Arial" w:cs="Arial"/>
+          <w:b/>
+          <w:bCs/>
+          <w:sz w:val="22"/>
+          <w:szCs w:val="22"/>
+        </w:rPr>
+      </w:pPr>
+      <w:r>
+        <w:rPr>
+          <w:rFonts w:ascii="Arial" w:hAnsi="Arial" w:cs="Arial"/>
+          <w:sz w:val="22"/>
+          <w:szCs w:val="22"/>
+        </w:rPr>
+        <w:t>Combats immersion and scalability.</w:t>
+      </w:r>
+    </w:p>
+    <w:p>
+      <w:pPr>
+        <w:pStyle w:val="ListParagraph"/>
+        <w:numPr>
+          <w:ilvl w:val="0"/>
+          <w:numId w:val="3"/>
+        </w:numPr>
+        <w:rPr>
+          <w:rFonts w:ascii="Arial" w:hAnsi="Arial" w:cs="Arial"/>
+          <w:b/>
+          <w:bCs/>
+          <w:sz w:val="22"/>
+          <w:szCs w:val="22"/>
+        </w:rPr>
+      </w:pPr>
+      <w:r>
+        <w:rPr>
+          <w:rFonts w:ascii="Arial" w:hAnsi="Arial" w:cs="Arial"/>
+          <w:sz w:val="22"/>
+          <w:szCs w:val="22"/>
+        </w:rPr>
+        <w:t>Evaluate immersion and scalability of the algorithm within PCG by retrieving feedback from user experiences</w:t>
+      </w:r>
+      <w:r>
+        <w:rPr>
+          <w:rFonts w:ascii="Arial" w:hAnsi="Arial" w:cs="Arial"/>
+          <w:sz w:val="22"/>
+          <w:szCs w:val="22"/>
+        </w:rPr>
+        <w:t>.</w:t>
+      </w:r>
+    </w:p>
+    <w:p>
+      <w:pPr>
+        <w:pStyle w:val="ListParagraph"/>
+        <w:numPr>
+          <w:ilvl w:val="1"/>
+          <w:numId w:val="3"/>
+        </w:numPr>
+        <w:rPr>
+          <w:rFonts w:ascii="Arial" w:hAnsi="Arial" w:cs="Arial"/>
+          <w:b/>
+          <w:bCs/>
+          <w:sz w:val="22"/>
+          <w:szCs w:val="22"/>
+        </w:rPr>
+      </w:pPr>
+      <w:r>
+        <w:rPr>
+          <w:rFonts w:ascii="Arial" w:hAnsi="Arial" w:cs="Arial"/>
+          <w:sz w:val="22"/>
+          <w:szCs w:val="22"/>
+        </w:rPr>
+        <w:t>Conduct a small user study comparing static AI and adaptive AI behaviours.</w:t>
+      </w:r>
+    </w:p>
+    <w:p>
+      <w:pPr>
+        <w:pStyle w:val="ListParagraph"/>
+        <w:numPr>
+          <w:ilvl w:val="1"/>
+          <w:numId w:val="3"/>
+        </w:numPr>
+        <w:rPr>
+          <w:rFonts w:ascii="Arial" w:hAnsi="Arial" w:cs="Arial"/>
+          <w:b/>
+          <w:bCs/>
+          <w:sz w:val="22"/>
+          <w:szCs w:val="22"/>
+        </w:rPr>
+      </w:pPr>
+      <w:r>
+        <w:rPr>
+          <w:rFonts w:ascii="Arial" w:hAnsi="Arial" w:cs="Arial"/>
+          <w:sz w:val="22"/>
+          <w:szCs w:val="22"/>
+        </w:rPr>
+        <w:t>Using a controlled test scenario with 20-30 participants,</w:t>
+      </w:r>
+    </w:p>
+    <w:p>
+      <w:pPr>
+        <w:pStyle w:val="ListParagraph"/>
+        <w:numPr>
+          <w:ilvl w:val="1"/>
+          <w:numId w:val="3"/>
+        </w:numPr>
+        <w:rPr>
+          <w:rFonts w:ascii="Arial" w:hAnsi="Arial" w:cs="Arial"/>
+          <w:b/>
+          <w:bCs/>
+          <w:sz w:val="22"/>
+          <w:szCs w:val="22"/>
+        </w:rPr>
+      </w:pPr>
+      <w:r>
+        <w:rPr>
+          <w:rFonts w:ascii="Arial" w:hAnsi="Arial" w:cs="Arial"/>
+          <w:sz w:val="22"/>
+          <w:szCs w:val="22"/>
+        </w:rPr>
+        <w:t>Directly measures the research goal.</w:t>
+      </w:r>
+    </w:p>
+    <w:p>
+      <w:pPr>
+        <w:rPr>
+          <w:color w:val="4EA72E" w:themeColor="accent6"/>
+        </w:rPr>
+      </w:pPr>
+      <w:r>
+        <w:rPr>
+          <w:color w:val="4EA72E" w:themeColor="accent6"/>
+        </w:rPr>
         <w:t xml:space="preserve">Set out 4-6 specific objectives that break down </w:t>
       </w:r>
       <w:r>
+        <w:rPr>
+          <w:color w:val="4EA72E" w:themeColor="accent6"/>
+        </w:rPr>
         <w:t xml:space="preserve">the project aim </w:t>
       </w:r>
       <w:r>
+        <w:rPr>
+          <w:color w:val="4EA72E" w:themeColor="accent6"/>
+        </w:rPr>
         <w:t xml:space="preserve">into </w:t>
       </w:r>
       <w:r>
+        <w:rPr>
+          <w:color w:val="4EA72E" w:themeColor="accent6"/>
+        </w:rPr>
         <w:t>smaller tasks, that are: Specific, Measurable, Achievable, Relevant and Time-bound (</w:t>
       </w:r>
       <w:r>
+        <w:rPr>
+          <w:color w:val="4EA72E" w:themeColor="accent6"/>
+        </w:rPr>
         <w:t>SMART</w:t>
       </w:r>
       <w:r>
+        <w:rPr>
+          <w:color w:val="4EA72E" w:themeColor="accent6"/>
+        </w:rPr>
         <w:t>).</w:t>
       </w:r>
     </w:p>
@@ -1353,23 +2011,27 @@
         </w:numPr>
         <w:rPr>
           <w:rFonts w:ascii="Arial" w:hAnsi="Arial" w:cs="Arial"/>
-          <w:sz w:val="22"/>
-          <w:szCs w:val="22"/>
-        </w:rPr>
-      </w:pPr>
-      <w:r>
-        <w:rPr>
-          <w:rFonts w:ascii="Arial" w:hAnsi="Arial" w:cs="Arial"/>
-          <w:b/>
-          <w:bCs/>
-          <w:sz w:val="22"/>
-          <w:szCs w:val="22"/>
-        </w:rPr>
+          <w:color w:val="4EA72E" w:themeColor="accent6"/>
+          <w:sz w:val="22"/>
+          <w:szCs w:val="22"/>
+        </w:rPr>
+      </w:pPr>
+      <w:r>
+        <w:rPr>
+          <w:rFonts w:ascii="Arial" w:hAnsi="Arial" w:cs="Arial"/>
+          <w:b/>
+          <w:bCs/>
+          <w:color w:val="4EA72E" w:themeColor="accent6"/>
+          <w:sz w:val="22"/>
+          <w:szCs w:val="22"/>
+        </w:rPr>
+        <w:lastRenderedPageBreak/>
         <w:t>Objective 1:</w:t>
       </w:r>
       <w:r>
         <w:rPr>
           <w:rFonts w:ascii="Arial" w:hAnsi="Arial" w:cs="Arial"/>
+          <w:color w:val="4EA72E" w:themeColor="accent6"/>
           <w:sz w:val="22"/>
           <w:szCs w:val="22"/>
         </w:rPr>
@@ -1380,6 +2042,7 @@
           <w:rFonts w:ascii="Arial" w:hAnsi="Arial" w:cs="Arial"/>
           <w:i/>
           <w:iCs/>
+          <w:color w:val="4EA72E" w:themeColor="accent6"/>
           <w:sz w:val="22"/>
           <w:szCs w:val="22"/>
         </w:rPr>
@@ -1394,15 +2057,17 @@
         </w:numPr>
         <w:rPr>
           <w:rFonts w:ascii="Arial" w:hAnsi="Arial" w:cs="Arial"/>
-          <w:sz w:val="22"/>
-          <w:szCs w:val="22"/>
-        </w:rPr>
-      </w:pPr>
-      <w:r>
-        <w:rPr>
-          <w:rFonts w:ascii="Arial" w:hAnsi="Arial" w:cs="Arial"/>
-          <w:b/>
-          <w:bCs/>
+          <w:color w:val="4EA72E" w:themeColor="accent6"/>
+          <w:sz w:val="22"/>
+          <w:szCs w:val="22"/>
+        </w:rPr>
+      </w:pPr>
+      <w:r>
+        <w:rPr>
+          <w:rFonts w:ascii="Arial" w:hAnsi="Arial" w:cs="Arial"/>
+          <w:b/>
+          <w:bCs/>
+          <w:color w:val="4EA72E" w:themeColor="accent6"/>
           <w:sz w:val="22"/>
           <w:szCs w:val="22"/>
         </w:rPr>
@@ -1411,6 +2076,7 @@
       <w:r>
         <w:rPr>
           <w:rFonts w:ascii="Arial" w:hAnsi="Arial" w:cs="Arial"/>
+          <w:color w:val="4EA72E" w:themeColor="accent6"/>
           <w:sz w:val="22"/>
           <w:szCs w:val="22"/>
         </w:rPr>
@@ -1421,6 +2087,7 @@
           <w:rFonts w:ascii="Arial" w:hAnsi="Arial" w:cs="Arial"/>
           <w:i/>
           <w:iCs/>
+          <w:color w:val="4EA72E" w:themeColor="accent6"/>
           <w:sz w:val="22"/>
           <w:szCs w:val="22"/>
         </w:rPr>
@@ -1435,15 +2102,17 @@
         </w:numPr>
         <w:rPr>
           <w:rFonts w:ascii="Arial" w:hAnsi="Arial" w:cs="Arial"/>
-          <w:sz w:val="22"/>
-          <w:szCs w:val="22"/>
-        </w:rPr>
-      </w:pPr>
-      <w:r>
-        <w:rPr>
-          <w:rFonts w:ascii="Arial" w:hAnsi="Arial" w:cs="Arial"/>
-          <w:b/>
-          <w:bCs/>
+          <w:color w:val="4EA72E" w:themeColor="accent6"/>
+          <w:sz w:val="22"/>
+          <w:szCs w:val="22"/>
+        </w:rPr>
+      </w:pPr>
+      <w:r>
+        <w:rPr>
+          <w:rFonts w:ascii="Arial" w:hAnsi="Arial" w:cs="Arial"/>
+          <w:b/>
+          <w:bCs/>
+          <w:color w:val="4EA72E" w:themeColor="accent6"/>
           <w:sz w:val="22"/>
           <w:szCs w:val="22"/>
         </w:rPr>
@@ -1452,6 +2121,7 @@
       <w:r>
         <w:rPr>
           <w:rFonts w:ascii="Arial" w:hAnsi="Arial" w:cs="Arial"/>
+          <w:color w:val="4EA72E" w:themeColor="accent6"/>
           <w:sz w:val="22"/>
           <w:szCs w:val="22"/>
         </w:rPr>
@@ -1462,6 +2132,7 @@
           <w:rFonts w:ascii="Arial" w:hAnsi="Arial" w:cs="Arial"/>
           <w:i/>
           <w:iCs/>
+          <w:color w:val="4EA72E" w:themeColor="accent6"/>
           <w:sz w:val="22"/>
           <w:szCs w:val="22"/>
         </w:rPr>
@@ -1476,15 +2147,17 @@
         </w:numPr>
         <w:rPr>
           <w:rFonts w:ascii="Arial" w:hAnsi="Arial" w:cs="Arial"/>
-          <w:sz w:val="22"/>
-          <w:szCs w:val="22"/>
-        </w:rPr>
-      </w:pPr>
-      <w:r>
-        <w:rPr>
-          <w:rFonts w:ascii="Arial" w:hAnsi="Arial" w:cs="Arial"/>
-          <w:b/>
-          <w:bCs/>
+          <w:color w:val="4EA72E" w:themeColor="accent6"/>
+          <w:sz w:val="22"/>
+          <w:szCs w:val="22"/>
+        </w:rPr>
+      </w:pPr>
+      <w:r>
+        <w:rPr>
+          <w:rFonts w:ascii="Arial" w:hAnsi="Arial" w:cs="Arial"/>
+          <w:b/>
+          <w:bCs/>
+          <w:color w:val="4EA72E" w:themeColor="accent6"/>
           <w:sz w:val="22"/>
           <w:szCs w:val="22"/>
         </w:rPr>
@@ -1493,6 +2166,7 @@
       <w:r>
         <w:rPr>
           <w:rFonts w:ascii="Arial" w:hAnsi="Arial" w:cs="Arial"/>
+          <w:color w:val="4EA72E" w:themeColor="accent6"/>
           <w:sz w:val="22"/>
           <w:szCs w:val="22"/>
         </w:rPr>
@@ -1503,6 +2177,7 @@
           <w:rFonts w:ascii="Arial" w:hAnsi="Arial" w:cs="Arial"/>
           <w:i/>
           <w:iCs/>
+          <w:color w:val="4EA72E" w:themeColor="accent6"/>
           <w:sz w:val="22"/>
           <w:szCs w:val="22"/>
         </w:rPr>
@@ -1517,15 +2192,17 @@
         </w:numPr>
         <w:rPr>
           <w:rFonts w:ascii="Arial" w:hAnsi="Arial" w:cs="Arial"/>
-          <w:sz w:val="22"/>
-          <w:szCs w:val="22"/>
-        </w:rPr>
-      </w:pPr>
-      <w:r>
-        <w:rPr>
-          <w:rFonts w:ascii="Arial" w:hAnsi="Arial" w:cs="Arial"/>
-          <w:b/>
-          <w:bCs/>
+          <w:color w:val="4EA72E" w:themeColor="accent6"/>
+          <w:sz w:val="22"/>
+          <w:szCs w:val="22"/>
+        </w:rPr>
+      </w:pPr>
+      <w:r>
+        <w:rPr>
+          <w:rFonts w:ascii="Arial" w:hAnsi="Arial" w:cs="Arial"/>
+          <w:b/>
+          <w:bCs/>
+          <w:color w:val="4EA72E" w:themeColor="accent6"/>
           <w:sz w:val="22"/>
           <w:szCs w:val="22"/>
         </w:rPr>
@@ -1536,6 +2213,7 @@
           <w:rFonts w:ascii="Arial" w:hAnsi="Arial" w:cs="Arial"/>
           <w:b/>
           <w:bCs/>
+          <w:color w:val="4EA72E" w:themeColor="accent6"/>
           <w:sz w:val="22"/>
           <w:szCs w:val="22"/>
         </w:rPr>
@@ -1546,6 +2224,7 @@
           <w:rFonts w:ascii="Arial" w:hAnsi="Arial" w:cs="Arial"/>
           <w:b/>
           <w:bCs/>
+          <w:color w:val="4EA72E" w:themeColor="accent6"/>
           <w:sz w:val="22"/>
           <w:szCs w:val="22"/>
         </w:rPr>
@@ -1554,6 +2233,7 @@
       <w:r>
         <w:rPr>
           <w:rFonts w:ascii="Arial" w:hAnsi="Arial" w:cs="Arial"/>
+          <w:color w:val="4EA72E" w:themeColor="accent6"/>
           <w:sz w:val="22"/>
           <w:szCs w:val="22"/>
         </w:rPr>
@@ -1564,6 +2244,7 @@
           <w:rFonts w:ascii="Arial" w:hAnsi="Arial" w:cs="Arial"/>
           <w:i/>
           <w:iCs/>
+          <w:color w:val="4EA72E" w:themeColor="accent6"/>
           <w:sz w:val="22"/>
           <w:szCs w:val="22"/>
         </w:rPr>
@@ -1578,43 +2259,26 @@
         </w:numPr>
         <w:rPr>
           <w:rFonts w:ascii="Arial" w:hAnsi="Arial" w:cs="Arial"/>
-          <w:sz w:val="22"/>
-          <w:szCs w:val="22"/>
-        </w:rPr>
-      </w:pPr>
-      <w:r>
-        <w:rPr>
-          <w:rFonts w:ascii="Arial" w:hAnsi="Arial" w:cs="Arial"/>
-          <w:b/>
-          <w:bCs/>
-          <w:sz w:val="22"/>
-          <w:szCs w:val="22"/>
-        </w:rPr>
-        <w:t xml:space="preserve">Objective </w:t>
-      </w:r>
-      <w:r>
-        <w:rPr>
-          <w:rFonts w:ascii="Arial" w:hAnsi="Arial" w:cs="Arial"/>
-          <w:b/>
-          <w:bCs/>
-          <w:sz w:val="22"/>
-          <w:szCs w:val="22"/>
-        </w:rPr>
-        <w:t>6</w:t>
-      </w:r>
-      <w:r>
-        <w:rPr>
-          <w:rFonts w:ascii="Arial" w:hAnsi="Arial" w:cs="Arial"/>
-          <w:b/>
-          <w:bCs/>
-          <w:sz w:val="22"/>
-          <w:szCs w:val="22"/>
-        </w:rPr>
-        <w:t xml:space="preserve"> (Optional):</w:t>
-      </w:r>
-      <w:r>
-        <w:rPr>
-          <w:rFonts w:ascii="Arial" w:hAnsi="Arial" w:cs="Arial"/>
+          <w:color w:val="4EA72E" w:themeColor="accent6"/>
+          <w:sz w:val="22"/>
+          <w:szCs w:val="22"/>
+        </w:rPr>
+      </w:pPr>
+      <w:r>
+        <w:rPr>
+          <w:rFonts w:ascii="Arial" w:hAnsi="Arial" w:cs="Arial"/>
+          <w:b/>
+          <w:bCs/>
+          <w:color w:val="4EA72E" w:themeColor="accent6"/>
+          <w:sz w:val="22"/>
+          <w:szCs w:val="22"/>
+        </w:rPr>
+        <w:t>Objective 6 (Optional):</w:t>
+      </w:r>
+      <w:r>
+        <w:rPr>
+          <w:rFonts w:ascii="Arial" w:hAnsi="Arial" w:cs="Arial"/>
+          <w:color w:val="4EA72E" w:themeColor="accent6"/>
           <w:sz w:val="22"/>
           <w:szCs w:val="22"/>
         </w:rPr>
@@ -1625,6 +2289,7 @@
           <w:rFonts w:ascii="Arial" w:hAnsi="Arial" w:cs="Arial"/>
           <w:i/>
           <w:iCs/>
+          <w:color w:val="4EA72E" w:themeColor="accent6"/>
           <w:sz w:val="22"/>
           <w:szCs w:val="22"/>
         </w:rPr>
@@ -1635,6 +2300,7 @@
           <w:rFonts w:ascii="Arial" w:hAnsi="Arial" w:cs="Arial"/>
           <w:i/>
           <w:iCs/>
+          <w:color w:val="4EA72E" w:themeColor="accent6"/>
           <w:sz w:val="22"/>
           <w:szCs w:val="22"/>
         </w:rPr>
@@ -1645,6 +2311,7 @@
           <w:rFonts w:ascii="Arial" w:hAnsi="Arial" w:cs="Arial"/>
           <w:i/>
           <w:iCs/>
+          <w:color w:val="4EA72E" w:themeColor="accent6"/>
           <w:sz w:val="22"/>
           <w:szCs w:val="22"/>
         </w:rPr>
@@ -1653,53 +2320,57 @@
     </w:p>
     <w:p>
       <w:pPr>
-        <w:rPr>
-          <w:rFonts w:ascii="Arial" w:hAnsi="Arial" w:cs="Arial"/>
-          <w:b/>
-          <w:bCs/>
-          <w:sz w:val="22"/>
-          <w:szCs w:val="22"/>
-        </w:rPr>
-      </w:pPr>
-      <w:r>
-        <w:rPr>
-          <w:rFonts w:ascii="Arial" w:hAnsi="Arial" w:cs="Arial"/>
-          <w:b/>
-          <w:bCs/>
-          <w:sz w:val="22"/>
-          <w:szCs w:val="22"/>
-        </w:rPr>
+        <w:pStyle w:val="Heading2"/>
+      </w:pPr>
+      <w:r>
         <w:t xml:space="preserve">3.3 </w:t>
       </w:r>
       <w:r>
-        <w:rPr>
-          <w:rFonts w:ascii="Arial" w:hAnsi="Arial" w:cs="Arial"/>
-          <w:b/>
-          <w:bCs/>
-          <w:sz w:val="22"/>
-          <w:szCs w:val="22"/>
-        </w:rPr>
         <w:t xml:space="preserve">Project </w:t>
       </w:r>
       <w:r>
-        <w:rPr>
-          <w:rFonts w:ascii="Arial" w:hAnsi="Arial" w:cs="Arial"/>
-          <w:b/>
-          <w:bCs/>
-          <w:sz w:val="22"/>
-          <w:szCs w:val="22"/>
-        </w:rPr>
         <w:t>Scope</w:t>
       </w:r>
     </w:p>
     <w:p>
-      <w:r>
+      <w:pPr>
+        <w:rPr>
+          <w:rFonts w:ascii="Arial" w:hAnsi="Arial" w:cs="Arial"/>
+          <w:sz w:val="22"/>
+          <w:szCs w:val="22"/>
+        </w:rPr>
+      </w:pPr>
+      <w:r>
+        <w:rPr>
+          <w:rFonts w:ascii="Arial" w:hAnsi="Arial" w:cs="Arial"/>
+          <w:sz w:val="22"/>
+          <w:szCs w:val="22"/>
+        </w:rPr>
+        <w:t>This project will concentrate on enemy AI within PCG environments not within a static environment. The focus will be on creating a new adaptive AI and comparing against an existing static AI. The adaptive AI will be a singular algorithm used within several different PCG algorithms. The difficulty scaling will focus on the AI tactical decisions not strength of the enemy.</w:t>
+      </w:r>
+    </w:p>
+    <w:p>
+      <w:pPr>
+        <w:rPr>
+          <w:color w:val="4EA72E" w:themeColor="accent6"/>
+        </w:rPr>
+      </w:pPr>
+      <w:r>
+        <w:rPr>
+          <w:color w:val="4EA72E" w:themeColor="accent6"/>
+        </w:rPr>
         <w:t xml:space="preserve">Clearly define the project's boundaries. What will it include, and just as importantly, what will it exclude? This helps manage expectations and keeps the project on track. For instance: "This project will concentrate on preventative cybersecurity measures and </w:t>
       </w:r>
       <w:r>
+        <w:rPr>
+          <w:color w:val="4EA72E" w:themeColor="accent6"/>
+        </w:rPr>
         <w:t>will not</w:t>
       </w:r>
       <w:r>
+        <w:rPr>
+          <w:color w:val="4EA72E" w:themeColor="accent6"/>
+        </w:rPr>
         <w:t xml:space="preserve"> cover incident response protocols."</w:t>
       </w:r>
     </w:p>
@@ -1730,7 +2401,6 @@
           <w:sz w:val="22"/>
           <w:szCs w:val="22"/>
         </w:rPr>
-        <w:lastRenderedPageBreak/>
         <w:t xml:space="preserve">4.0 </w:t>
       </w:r>
       <w:r>
@@ -1795,11 +2465,9 @@
       <w:r>
         <w:t xml:space="preserve"> </w:t>
       </w:r>
-      <w:proofErr w:type="gramStart"/>
-      <w:r>
-        <w:t>film-making</w:t>
-      </w:r>
-      <w:proofErr w:type="gramEnd"/>
+      <w:r>
+        <w:t>filmmaking</w:t>
+      </w:r>
       <w:r>
         <w:t xml:space="preserve"> </w:t>
       </w:r>
@@ -1885,6 +2553,7 @@
           <w:sz w:val="22"/>
           <w:szCs w:val="22"/>
         </w:rPr>
+        <w:lastRenderedPageBreak/>
         <w:t>4.3 Project Timeline</w:t>
       </w:r>
     </w:p>
@@ -2510,6 +3179,7 @@
           <w:sz w:val="22"/>
           <w:szCs w:val="22"/>
         </w:rPr>
+        <w:lastRenderedPageBreak/>
         <w:t>Reflect on the ethical aspects of your project. If working with human participants, how will you secure informed consent, ensure anonymity, and maintain confidentiality of their data? If utilising datasets, are there any concerns regarding data protection? Consider the potential social influence of your project's outcome. Clarify the steps you will take to conduct your project ethically and responsibly.</w:t>
       </w:r>
     </w:p>
@@ -2899,6 +3569,119 @@
     </w:lvl>
   </w:abstractNum>
   <w:abstractNum w:abstractNumId="1" w15:restartNumberingAfterBreak="0">
+    <w:nsid w:val="5AF47EE2"/>
+    <w:multiLevelType w:val="hybridMultilevel"/>
+    <w:tmpl w:val="11ECE7F2"/>
+    <w:lvl w:ilvl="0" w:tplc="08090001">
+      <w:start w:val="1"/>
+      <w:numFmt w:val="bullet"/>
+      <w:lvlText w:val=""/>
+      <w:lvlJc w:val="left"/>
+      <w:pPr>
+        <w:ind w:left="720" w:hanging="360"/>
+      </w:pPr>
+      <w:rPr>
+        <w:rFonts w:ascii="Symbol" w:hAnsi="Symbol" w:hint="default"/>
+      </w:rPr>
+    </w:lvl>
+    <w:lvl w:ilvl="1" w:tplc="08090003">
+      <w:start w:val="1"/>
+      <w:numFmt w:val="bullet"/>
+      <w:lvlText w:val="o"/>
+      <w:lvlJc w:val="left"/>
+      <w:pPr>
+        <w:ind w:left="1440" w:hanging="360"/>
+      </w:pPr>
+      <w:rPr>
+        <w:rFonts w:ascii="Courier New" w:hAnsi="Courier New" w:cs="Courier New" w:hint="default"/>
+      </w:rPr>
+    </w:lvl>
+    <w:lvl w:ilvl="2" w:tplc="08090005" w:tentative="1">
+      <w:start w:val="1"/>
+      <w:numFmt w:val="bullet"/>
+      <w:lvlText w:val=""/>
+      <w:lvlJc w:val="left"/>
+      <w:pPr>
+        <w:ind w:left="2160" w:hanging="360"/>
+      </w:pPr>
+      <w:rPr>
+        <w:rFonts w:ascii="Wingdings" w:hAnsi="Wingdings" w:hint="default"/>
+      </w:rPr>
+    </w:lvl>
+    <w:lvl w:ilvl="3" w:tplc="08090001" w:tentative="1">
+      <w:start w:val="1"/>
+      <w:numFmt w:val="bullet"/>
+      <w:lvlText w:val=""/>
+      <w:lvlJc w:val="left"/>
+      <w:pPr>
+        <w:ind w:left="2880" w:hanging="360"/>
+      </w:pPr>
+      <w:rPr>
+        <w:rFonts w:ascii="Symbol" w:hAnsi="Symbol" w:hint="default"/>
+      </w:rPr>
+    </w:lvl>
+    <w:lvl w:ilvl="4" w:tplc="08090003" w:tentative="1">
+      <w:start w:val="1"/>
+      <w:numFmt w:val="bullet"/>
+      <w:lvlText w:val="o"/>
+      <w:lvlJc w:val="left"/>
+      <w:pPr>
+        <w:ind w:left="3600" w:hanging="360"/>
+      </w:pPr>
+      <w:rPr>
+        <w:rFonts w:ascii="Courier New" w:hAnsi="Courier New" w:cs="Courier New" w:hint="default"/>
+      </w:rPr>
+    </w:lvl>
+    <w:lvl w:ilvl="5" w:tplc="08090005" w:tentative="1">
+      <w:start w:val="1"/>
+      <w:numFmt w:val="bullet"/>
+      <w:lvlText w:val=""/>
+      <w:lvlJc w:val="left"/>
+      <w:pPr>
+        <w:ind w:left="4320" w:hanging="360"/>
+      </w:pPr>
+      <w:rPr>
+        <w:rFonts w:ascii="Wingdings" w:hAnsi="Wingdings" w:hint="default"/>
+      </w:rPr>
+    </w:lvl>
+    <w:lvl w:ilvl="6" w:tplc="08090001" w:tentative="1">
+      <w:start w:val="1"/>
+      <w:numFmt w:val="bullet"/>
+      <w:lvlText w:val=""/>
+      <w:lvlJc w:val="left"/>
+      <w:pPr>
+        <w:ind w:left="5040" w:hanging="360"/>
+      </w:pPr>
+      <w:rPr>
+        <w:rFonts w:ascii="Symbol" w:hAnsi="Symbol" w:hint="default"/>
+      </w:rPr>
+    </w:lvl>
+    <w:lvl w:ilvl="7" w:tplc="08090003" w:tentative="1">
+      <w:start w:val="1"/>
+      <w:numFmt w:val="bullet"/>
+      <w:lvlText w:val="o"/>
+      <w:lvlJc w:val="left"/>
+      <w:pPr>
+        <w:ind w:left="5760" w:hanging="360"/>
+      </w:pPr>
+      <w:rPr>
+        <w:rFonts w:ascii="Courier New" w:hAnsi="Courier New" w:cs="Courier New" w:hint="default"/>
+      </w:rPr>
+    </w:lvl>
+    <w:lvl w:ilvl="8" w:tplc="08090005" w:tentative="1">
+      <w:start w:val="1"/>
+      <w:numFmt w:val="bullet"/>
+      <w:lvlText w:val=""/>
+      <w:lvlJc w:val="left"/>
+      <w:pPr>
+        <w:ind w:left="6480" w:hanging="360"/>
+      </w:pPr>
+      <w:rPr>
+        <w:rFonts w:ascii="Wingdings" w:hAnsi="Wingdings" w:hint="default"/>
+      </w:rPr>
+    </w:lvl>
+  </w:abstractNum>
+  <w:abstractNum w:abstractNumId="2" w15:restartNumberingAfterBreak="0">
     <w:nsid w:val="62563B8E"/>
     <w:multiLevelType w:val="multilevel"/>
     <w:tmpl w:val="D0303DF2"/>
@@ -3015,6 +3798,9 @@
     <w:abstractNumId w:val="0"/>
   </w:num>
   <w:num w:numId="2" w16cid:durableId="1548909138">
+    <w:abstractNumId w:val="2"/>
+  </w:num>
+  <w:num w:numId="3" w16cid:durableId="813792353">
     <w:abstractNumId w:val="1"/>
   </w:num>
 </w:numbering>
@@ -3470,7 +4256,6 @@
     <w:next w:val="Normal"/>
     <w:link w:val="Heading3Char"/>
     <w:uiPriority w:val="9"/>
-    <w:semiHidden/>
     <w:unhideWhenUsed/>
     <w:qFormat/>
     <w:rsid w:val="00F06102"/>
@@ -3677,7 +4462,6 @@
     <w:basedOn w:val="DefaultParagraphFont"/>
     <w:link w:val="Heading3"/>
     <w:uiPriority w:val="9"/>
-    <w:semiHidden/>
     <w:rsid w:val="00F06102"/>
     <w:rPr>
       <w:rFonts w:eastAsiaTheme="majorEastAsia" w:cstheme="majorBidi"/>

</xml_diff>

<commit_message>
Interim report nearly finished
</commit_message>
<xml_diff>
--- a/25-26 Project Interim Report.docx
+++ b/25-26 Project Interim Report.docx
@@ -1355,34 +1355,10 @@
     </w:p>
     <w:p>
       <w:r>
-        <w:t>Procedural content generation (PCG) has become a defining feature in modern game development, allowing developers to produce expansive and varied environments automatically through algorithms instead of manual design (</w:t>
-      </w:r>
-      <w:proofErr w:type="spellStart"/>
-      <w:r>
-        <w:t>Togelius</w:t>
-      </w:r>
-      <w:proofErr w:type="spellEnd"/>
-      <w:r>
-        <w:t xml:space="preserve"> et al., 2011). While this approach offers scalability and </w:t>
-      </w:r>
-      <w:proofErr w:type="spellStart"/>
-      <w:r>
-        <w:t>replayability</w:t>
-      </w:r>
-      <w:proofErr w:type="spellEnd"/>
-      <w:r>
-        <w:t>, it also poses challenges to the behaviour of artificial intelligence (AI) in procedurally generated games as they are often unable to fully exploit these uniquely generated levels or environments</w:t>
-      </w:r>
-      <w:r>
-        <w:t xml:space="preserve"> (</w:t>
-      </w:r>
-      <w:proofErr w:type="spellStart"/>
-      <w:r>
-        <w:t>Jutesen</w:t>
-      </w:r>
-      <w:proofErr w:type="spellEnd"/>
-      <w:r>
-        <w:t xml:space="preserve"> et al., 2018)</w:t>
+        <w:t>Procedural content generation (PCG) has become a defining feature in modern game development, allowing developers to produce expansive and varied environments automatically through algorithms instead of manual design (Togelius et al., 2011). While this approach offers scalability and replayability, it also poses challenges to the behaviour of artificial intelligence (AI) in procedurally generated games as they are often unable to fully exploit these uniquely generated levels or environments</w:t>
+      </w:r>
+      <w:r>
+        <w:t xml:space="preserve"> (Jutesen et al., 2018)</w:t>
       </w:r>
       <w:r>
         <w:t>.</w:t>
@@ -1403,15 +1379,7 @@
         <w:t>Player immersion is strongly linked to the adaptability of NPCs. Research shows that NPCs showing diverse, context-sensitive behaviour relates to player immersion by creating more natural interactions (da Silva et al., 2021, Cavadas., 2025).</w:t>
       </w:r>
       <w:r>
-        <w:t xml:space="preserve"> In procedurally generated environments the key to immersion is maintaining an appropriate difficulty that scales with player skill. Traditional static difficulty with enemy AI often fail to match different player skill levels resulting in boredom or frustration (</w:t>
-      </w:r>
-      <w:proofErr w:type="spellStart"/>
-      <w:r>
-        <w:t>Hunicke</w:t>
-      </w:r>
-      <w:proofErr w:type="spellEnd"/>
-      <w:r>
-        <w:t xml:space="preserve"> &amp; Chapman</w:t>
+        <w:t xml:space="preserve"> In procedurally generated environments the key to immersion is maintaining an appropriate difficulty that scales with player skill. Traditional static difficulty with enemy AI often fail to match different player skill levels resulting in boredom or frustration (Hunicke &amp; Chapman</w:t>
       </w:r>
       <w:r>
         <w:t>,</w:t>
@@ -1453,34 +1421,13 @@
     <w:p/>
     <w:p>
       <w:r>
-        <w:t xml:space="preserve">The following project will create an AI algorithm that tackles immersion in PCG games. This will involve creating an algorithm that is context-sensitive and diverse creating more natural interactions from the </w:t>
-      </w:r>
-      <w:proofErr w:type="gramStart"/>
-      <w:r>
-        <w:t>player(</w:t>
-      </w:r>
-      <w:proofErr w:type="gramEnd"/>
-      <w:r>
-        <w:t xml:space="preserve">da Silva et al., 2021). Another feature this AI plans to tackle is difficulty scaling in PCG games as static difficulty often fails to match player skill levels resulting in boredom or </w:t>
-      </w:r>
-      <w:proofErr w:type="gramStart"/>
-      <w:r>
-        <w:t>frustration(</w:t>
-      </w:r>
-      <w:proofErr w:type="spellStart"/>
-      <w:proofErr w:type="gramEnd"/>
-      <w:r>
-        <w:t>Hu</w:t>
+        <w:t>The following project will create an AI algorithm that tackles immersion in PCG games. This will involve creating an algorithm that is context-sensitive and diverse creating more natural interactions from the player(da Silva et al., 2021). Another feature this AI plans to tackle is difficulty scaling in PCG games as static difficulty often fails to match player skill levels resulting in boredom or frustration(Hu</w:t>
       </w:r>
       <w:r>
         <w:t>n</w:t>
       </w:r>
       <w:r>
-        <w:t>icke</w:t>
-      </w:r>
-      <w:proofErr w:type="spellEnd"/>
-      <w:r>
-        <w:t xml:space="preserve"> &amp; Chapman, 2004).</w:t>
+        <w:t>icke &amp; Chapman, 2004).</w:t>
       </w:r>
     </w:p>
     <w:p>
@@ -1521,104 +1468,32 @@
           <w:sz w:val="22"/>
           <w:szCs w:val="22"/>
         </w:rPr>
-        <w:t>PCG has become a cornerstone for modern game development allowing for developers to create a variety of vast level designs without the need for manual labour. It refers to the creation of game elements through rule-based methods rather than handcrafted designs saving on time and resources (</w:t>
-      </w:r>
-      <w:proofErr w:type="spellStart"/>
-      <w:r>
-        <w:rPr>
-          <w:rFonts w:ascii="Arial" w:hAnsi="Arial" w:cs="Arial"/>
-          <w:sz w:val="22"/>
-          <w:szCs w:val="22"/>
-        </w:rPr>
-        <w:t>Togelius</w:t>
-      </w:r>
-      <w:proofErr w:type="spellEnd"/>
-      <w:r>
-        <w:rPr>
-          <w:rFonts w:ascii="Arial" w:hAnsi="Arial" w:cs="Arial"/>
-          <w:sz w:val="22"/>
-          <w:szCs w:val="22"/>
-        </w:rPr>
-        <w:t xml:space="preserve"> et al., 2011). </w:t>
-      </w:r>
-      <w:r>
-        <w:rPr>
-          <w:rFonts w:ascii="Arial" w:hAnsi="Arial" w:cs="Arial"/>
-          <w:sz w:val="22"/>
-          <w:szCs w:val="22"/>
-        </w:rPr>
-        <w:t xml:space="preserve">The use of PCG not only enhances </w:t>
-      </w:r>
-      <w:proofErr w:type="spellStart"/>
-      <w:r>
-        <w:rPr>
-          <w:rFonts w:ascii="Arial" w:hAnsi="Arial" w:cs="Arial"/>
-          <w:sz w:val="22"/>
-          <w:szCs w:val="22"/>
-        </w:rPr>
-        <w:t>replayability</w:t>
-      </w:r>
-      <w:proofErr w:type="spellEnd"/>
-      <w:r>
-        <w:rPr>
-          <w:rFonts w:ascii="Arial" w:hAnsi="Arial" w:cs="Arial"/>
-          <w:sz w:val="22"/>
-          <w:szCs w:val="22"/>
-        </w:rPr>
-        <w:t xml:space="preserve"> and unpredictability but also scalability by allowing developers to create near infinite worlds such as Minecraft or No Mans Sky (Shaker, </w:t>
-      </w:r>
-      <w:proofErr w:type="spellStart"/>
-      <w:r>
-        <w:rPr>
-          <w:rFonts w:ascii="Arial" w:hAnsi="Arial" w:cs="Arial"/>
-          <w:sz w:val="22"/>
-          <w:szCs w:val="22"/>
-        </w:rPr>
-        <w:t>Togelius</w:t>
-      </w:r>
-      <w:proofErr w:type="spellEnd"/>
-      <w:r>
-        <w:rPr>
-          <w:rFonts w:ascii="Arial" w:hAnsi="Arial" w:cs="Arial"/>
-          <w:sz w:val="22"/>
-          <w:szCs w:val="22"/>
-        </w:rPr>
-        <w:t xml:space="preserve"> &amp; Nelson., 2016).</w:t>
-      </w:r>
-    </w:p>
-    <w:p>
-      <w:pPr>
-        <w:rPr>
-          <w:rFonts w:ascii="Arial" w:hAnsi="Arial" w:cs="Arial"/>
-          <w:sz w:val="22"/>
-          <w:szCs w:val="22"/>
-        </w:rPr>
-      </w:pPr>
-      <w:r>
-        <w:rPr>
-          <w:rFonts w:ascii="Arial" w:hAnsi="Arial" w:cs="Arial"/>
-          <w:sz w:val="22"/>
-          <w:szCs w:val="22"/>
-        </w:rPr>
-        <w:t>The problem with enemy AI in procedurally generated levels is that they are trained to a specific level type and when placed in different environments their behaviour tends not to fit within there (</w:t>
-      </w:r>
-      <w:proofErr w:type="spellStart"/>
-      <w:r>
-        <w:rPr>
-          <w:rFonts w:ascii="Arial" w:hAnsi="Arial" w:cs="Arial"/>
-          <w:sz w:val="22"/>
-          <w:szCs w:val="22"/>
-        </w:rPr>
-        <w:t>Jutesen</w:t>
-      </w:r>
-      <w:proofErr w:type="spellEnd"/>
-      <w:r>
-        <w:rPr>
-          <w:rFonts w:ascii="Arial" w:hAnsi="Arial" w:cs="Arial"/>
-          <w:sz w:val="22"/>
-          <w:szCs w:val="22"/>
-        </w:rPr>
-        <w:t xml:space="preserve"> et al.,2018). They explored how PCG could be used to test t</w:t>
+        <w:t xml:space="preserve">PCG has become a cornerstone for modern game development allowing for developers to create a variety of vast level designs without the need for manual labour. It refers to the creation of game elements through rule-based methods rather than handcrafted designs saving on time and resources (Togelius et al., 2011). </w:t>
+      </w:r>
+      <w:r>
+        <w:rPr>
+          <w:rFonts w:ascii="Arial" w:hAnsi="Arial" w:cs="Arial"/>
+          <w:sz w:val="22"/>
+          <w:szCs w:val="22"/>
+        </w:rPr>
+        <w:t>The use of PCG not only enhances replayability and unpredictability but also scalability by allowing developers to create near infinite worlds such as Minecraft or No Mans Sky (Shaker, Togelius &amp; Nelson., 2016).</w:t>
+      </w:r>
+    </w:p>
+    <w:p>
+      <w:pPr>
+        <w:rPr>
+          <w:rFonts w:ascii="Arial" w:hAnsi="Arial" w:cs="Arial"/>
+          <w:sz w:val="22"/>
+          <w:szCs w:val="22"/>
+        </w:rPr>
+      </w:pPr>
+      <w:r>
+        <w:rPr>
+          <w:rFonts w:ascii="Arial" w:hAnsi="Arial" w:cs="Arial"/>
+          <w:sz w:val="22"/>
+          <w:szCs w:val="22"/>
+        </w:rPr>
+        <w:t>The problem with enemy AI in procedurally generated levels is that they are trained to a specific level type and when placed in different environments their behaviour tends not to fit within there (Jutesen et al.,2018). They explored how PCG could be used to test t</w:t>
       </w:r>
       <w:r>
         <w:rPr>
@@ -1710,40 +1585,16 @@
         <w:t>The intelligence of NPCs in games determine the gameplay fairness</w:t>
       </w:r>
       <w:r>
-        <w:t>, challenge and believability (</w:t>
-      </w:r>
-      <w:proofErr w:type="spellStart"/>
-      <w:r>
-        <w:t>Yannakakis</w:t>
-      </w:r>
-      <w:proofErr w:type="spellEnd"/>
-      <w:r>
-        <w:t xml:space="preserve"> &amp; Togelius, 2018). Traditional AI systems are primarily built on finite state machines (FSM), behaviour trees or rule-based decision systems. These often excel at predictability but frequently fail at adaptability within PCG environments.</w:t>
-      </w:r>
-    </w:p>
-    <w:p>
-      <w:r>
-        <w:t>More recent research and game development practices have explored reinforcement learning approaches to adaptability. This system involves agents learning through trial and error to maximise reward, resulting in emergent behaviour rather than scripted responses (</w:t>
-      </w:r>
-      <w:proofErr w:type="spellStart"/>
-      <w:r>
-        <w:t>Jutesen</w:t>
-      </w:r>
-      <w:proofErr w:type="spellEnd"/>
-      <w:r>
-        <w:t xml:space="preserve"> et al, 2019). While reinforcement learning shows promise for adaptive behaviour, these often prove successful in static </w:t>
+        <w:t>, challenge and believability (Yannakakis &amp; Togelius, 2018). Traditional AI systems are primarily built on finite state machines (FSM), behaviour trees or rule-based decision systems. These often excel at predictability but frequently fail at adaptability within PCG environments.</w:t>
+      </w:r>
+    </w:p>
+    <w:p>
+      <w:r>
+        <w:t xml:space="preserve">More recent research and game development practices have explored reinforcement learning approaches to adaptability. This system involves agents learning through trial and error to maximise reward, resulting in emergent behaviour rather than scripted responses (Jutesen et al, 2019). While reinforcement learning shows promise for adaptive behaviour, these often prove successful in static </w:t>
       </w:r>
       <w:r>
         <w:lastRenderedPageBreak/>
-        <w:t xml:space="preserve">environments meaning performance deteriorates when introduced into a procedurally generated environment (Risi &amp; </w:t>
-      </w:r>
-      <w:proofErr w:type="spellStart"/>
-      <w:r>
-        <w:t>Togelius</w:t>
-      </w:r>
-      <w:proofErr w:type="spellEnd"/>
-      <w:r>
-        <w:t>, 2020). This highlights a crucial gap between learned adaptability and contextual adaptability.</w:t>
+        <w:t>environments meaning performance deteriorates when introduced into a procedurally generated environment (Risi &amp; Togelius, 2020). This highlights a crucial gap between learned adaptability and contextual adaptability.</w:t>
       </w:r>
       <w:r>
         <w:t xml:space="preserve"> </w:t>
@@ -1753,100 +1604,67 @@
       <w:r>
         <w:t xml:space="preserve">Environmental awareness has been recognised as a crucial element in enhancing immersion. As </w:t>
       </w:r>
-      <w:proofErr w:type="spellStart"/>
       <w:r>
         <w:rPr>
           <w:i/>
           <w:iCs/>
         </w:rPr>
-        <w:t>Hunickle</w:t>
-      </w:r>
-      <w:proofErr w:type="spellEnd"/>
+        <w:t xml:space="preserve">Hunickle and Chapman </w:t>
+      </w:r>
+      <w:r>
+        <w:t xml:space="preserve">(2004) argue, player engagement is determined on AI responsiveness and difficulty align to player ability. However, most current AI models lack the capacity to factor in the environment into decision making especially when the environment is procedurally generated. </w:t>
+      </w:r>
+    </w:p>
+    <w:p>
+      <w:r>
+        <w:t>Ultimately, existing literature reveals that current enemy AI systems are highly effective in pre-defined worlds but struggle when faced with procedural generated worlds.</w:t>
+      </w:r>
+      <w:r>
+        <w:t xml:space="preserve"> To achieve true immersion future AI systems must combine adaptive behavioural logic with environmental interpretation. </w:t>
+      </w:r>
+    </w:p>
+    <w:p>
+      <w:pPr>
+        <w:pStyle w:val="Heading3"/>
+      </w:pPr>
+      <w:r>
+        <w:t>2.0.3 Immersion and player experience</w:t>
+      </w:r>
+    </w:p>
+    <w:p>
+      <w:r>
+        <w:t xml:space="preserve">Immersion is one of the most significant indicators that determines the success of player satisfaction and engagement. It refers to the psychological state of deep involvement, where a player becomes mentally absorbed in the game world and perceives the sense of presence within it (Brown &amp; Cairns, 2004). Game AI is a critical role in sustaining immersion within games by providing responsive and challenging interactions. When AI behaviour feels consistent </w:t>
+      </w:r>
+      <w:r>
+        <w:t>with the games logic and environment, players perceive a heightened sense of realism (Yannakakis &amp; Togelius, 2018).</w:t>
+      </w:r>
+    </w:p>
+    <w:p>
+      <w:r>
+        <w:t xml:space="preserve">Research suggests that player immersion is not solely dependant of the visuals of the environment design but how the game dynamically reacts to the players actions. </w:t>
+      </w:r>
       <w:r>
         <w:rPr>
           <w:i/>
           <w:iCs/>
         </w:rPr>
-        <w:t xml:space="preserve"> and Chapman </w:t>
-      </w:r>
-      <w:r>
-        <w:t xml:space="preserve">(2004) argue, player engagement is determined on AI responsiveness and difficulty align to player ability. However, most current AI models lack the capacity to factor in the environment into decision making especially when the environment is procedurally generated. </w:t>
-      </w:r>
-    </w:p>
-    <w:p>
-      <w:r>
-        <w:t>Ultimately, existing literature reveals that current enemy AI systems are highly effective in pre-defined worlds but struggle when faced with procedural generated worlds.</w:t>
-      </w:r>
-      <w:r>
-        <w:t xml:space="preserve"> To achieve true immersion future AI systems must combine adaptive behavioural logic with environmental interpretation. </w:t>
-      </w:r>
-    </w:p>
-    <w:p>
-      <w:pPr>
-        <w:pStyle w:val="Heading3"/>
-      </w:pPr>
-      <w:r>
-        <w:t>2.0.3 Immersion and player experience</w:t>
-      </w:r>
-    </w:p>
-    <w:p>
-      <w:r>
-        <w:t xml:space="preserve">Immersion is one of the most significant indicators that determines the success of player satisfaction and engagement. It refers to the psychological state of deep involvement, where a player becomes mentally absorbed in the game world and perceives the sense of presence within it (Brown &amp; Cairns, 2004). Game AI is a critical role in sustaining immersion within games by providing responsive and challenging interactions. When AI behaviour feels consistent </w:t>
-      </w:r>
-      <w:r>
-        <w:t xml:space="preserve">with the </w:t>
-      </w:r>
-      <w:proofErr w:type="gramStart"/>
-      <w:r>
-        <w:t>games</w:t>
-      </w:r>
-      <w:proofErr w:type="gramEnd"/>
-      <w:r>
-        <w:t xml:space="preserve"> logic and environment, players perceive a heightened sense of realism (</w:t>
-      </w:r>
-      <w:proofErr w:type="spellStart"/>
-      <w:r>
-        <w:t>Yannakakis</w:t>
-      </w:r>
-      <w:proofErr w:type="spellEnd"/>
-      <w:r>
-        <w:t xml:space="preserve"> &amp; Togelius, 2018).</w:t>
-      </w:r>
-    </w:p>
-    <w:p>
-      <w:r>
-        <w:t xml:space="preserve">Research suggests that player immersion is not solely </w:t>
-      </w:r>
-      <w:proofErr w:type="spellStart"/>
-      <w:r>
-        <w:t>dependant</w:t>
-      </w:r>
-      <w:proofErr w:type="spellEnd"/>
-      <w:r>
-        <w:t xml:space="preserve"> of the visuals of the environment design but how the game dynamically reacts to the players actions. </w:t>
+        <w:t xml:space="preserve">Jennet et al </w:t>
+      </w:r>
+      <w:r>
+        <w:t xml:space="preserve">(2008) argues that immersion relies on a combination of sensory engagement, challenge and feedback. Flow theory, proposed by </w:t>
       </w:r>
       <w:r>
         <w:rPr>
           <w:i/>
           <w:iCs/>
         </w:rPr>
-        <w:t xml:space="preserve">Jennet et al </w:t>
-      </w:r>
-      <w:r>
-        <w:t xml:space="preserve">(2008) argues that immersion relies on a combination of sensory engagement, challenge and feedback. Flow theory, proposed by </w:t>
+        <w:t>Csikszentmihalyi</w:t>
       </w:r>
       <w:r>
         <w:rPr>
           <w:i/>
           <w:iCs/>
         </w:rPr>
-        <w:t>Csikszentmihalyi</w:t>
-      </w:r>
-      <w:r>
-        <w:rPr>
-          <w:i/>
-          <w:iCs/>
-        </w:rPr>
         <w:t xml:space="preserve"> </w:t>
       </w:r>
       <w:r>
@@ -1877,31 +1695,7 @@
     </w:p>
     <w:p>
       <w:r>
-        <w:t xml:space="preserve">The literature reviewed highlights a clear disconnect between PCG and enemy AI adaptability. While PCG techniques have significantly advanced the creation of </w:t>
-      </w:r>
-      <w:proofErr w:type="spellStart"/>
-      <w:r>
-        <w:t>replayable</w:t>
-      </w:r>
-      <w:proofErr w:type="spellEnd"/>
-      <w:r>
-        <w:t xml:space="preserve"> environments (</w:t>
-      </w:r>
-      <w:proofErr w:type="spellStart"/>
-      <w:r>
-        <w:t>Togelius</w:t>
-      </w:r>
-      <w:proofErr w:type="spellEnd"/>
-      <w:r>
-        <w:t xml:space="preserve"> et al, 2011), most AI systems within these environments remain static and pre-defined. Current AI approaches such as finite state machines, behaviour trees or reinforcement learning agents are typically designed for static level structures (</w:t>
-      </w:r>
-      <w:proofErr w:type="spellStart"/>
-      <w:r>
-        <w:t>Jutesen</w:t>
-      </w:r>
-      <w:proofErr w:type="spellEnd"/>
-      <w:r>
-        <w:t xml:space="preserve"> et al, 2019).</w:t>
+        <w:t>The literature reviewed highlights a clear disconnect between PCG and enemy AI adaptability. While PCG techniques have significantly advanced the creation of replayable environments (Togelius et al, 2011), most AI systems within these environments remain static and pre-defined. Current AI approaches such as finite state machines, behaviour trees or reinforcement learning agents are typically designed for static level structures (Jutesen et al, 2019).</w:t>
       </w:r>
     </w:p>
     <w:p/>
@@ -1920,15 +1714,7 @@
         <w:t xml:space="preserve">From an industry perspective, this project aligns </w:t>
       </w:r>
       <w:r>
-        <w:t xml:space="preserve">closely with modern trends in game development, where procedural generation is increasingly used to reduce production costs and increase </w:t>
-      </w:r>
-      <w:proofErr w:type="spellStart"/>
-      <w:r>
-        <w:t>replayability</w:t>
-      </w:r>
-      <w:proofErr w:type="spellEnd"/>
-      <w:r>
-        <w:t>. An adaptable AI framework capable of environmental reasoning could therefore be used across multiple genres such as open world RPGs, roguelikes and survival games to create more believable encounters with minimal designer intervention.</w:t>
+        <w:t>closely with modern trends in game development, where procedural generation is increasingly used to reduce production costs and increase replayability. An adaptable AI framework capable of environmental reasoning could therefore be used across multiple genres such as open world RPGs, roguelikes and survival games to create more believable encounters with minimal designer intervention.</w:t>
       </w:r>
     </w:p>
     <w:p>
@@ -2174,7 +1960,13 @@
     </w:p>
     <w:p>
       <w:r>
-        <w:t xml:space="preserve">This project will follow a development-based approach supported by an experimental evaluation. </w:t>
+        <w:t>This project will follow a development-based approach supported by an experimental evaluation</w:t>
+      </w:r>
+      <w:r>
+        <w:t xml:space="preserve"> followed by qualitative interviews</w:t>
+      </w:r>
+      <w:r>
+        <w:t xml:space="preserve">. </w:t>
       </w:r>
       <w:r>
         <w:t>The primary goal is to design</w:t>
@@ -2186,6 +1978,9 @@
     <w:p>
       <w:r>
         <w:t>The project will follow an iterative development cycle, consisting of stages of design, implementation, testing and reflection. Each cycle will refine both the procedural generation component and the adaptive AI framework based on success of the AI behaviour within the level.</w:t>
+      </w:r>
+      <w:r>
+        <w:t xml:space="preserve"> Experimental methods are widely used in AI research because they allow for controlled comparison.</w:t>
       </w:r>
     </w:p>
     <w:p>
@@ -2207,13 +2002,318 @@
     </w:p>
     <w:p>
       <w:r>
-        <w:t xml:space="preserve">Justify your selection of these methods, explaining why they are the best fit for addressing your needs and meeting your project </w:t>
-      </w:r>
-      <w:r>
-        <w:t>objectives</w:t>
-      </w:r>
-      <w:r>
-        <w:t>. Briefly compare them to other methods and defend your decision.</w:t>
+        <w:t>The combination of iterative development and experimental evaluation has been selected as the most appropriate methodology for this project due to the alignment with objectives set out. The primary aim is to design and validate an adaptive AI framework capable of interpreting environmental information from procedurally generated levels. Achieving this goal requires a method that supports progression and refinement, and quantitative validation, which iterative and experimental methods provide.</w:t>
+      </w:r>
+    </w:p>
+    <w:p>
+      <w:r>
+        <w:t>Iterative development allows for continuous testing and improvement of the AI system throughout its creation. In contrast to linear models such as the waterfall method, which assume that design requirements must be fixed. Iterative development encourages incremental prototyping based on observed results. This is necessary specifically for this project where the AI must be adaptive to environment that is never the same requiring responsive redesign.</w:t>
+      </w:r>
+    </w:p>
+    <w:p>
+      <w:r>
+        <w:t>The reasoning for experimental evaluation is to test the validity of the AI. By testing the adaptive AI against a static AI baseline, the research can produce quantitative data on adaptability.</w:t>
+      </w:r>
+    </w:p>
+    <w:p>
+      <w:r>
+        <w:t>Qualitative methods are valuable for exploring subjective experiences that cannot be captured by metrics alone and considering immersion is a subjective feeling this means that interviews is the only way to capture data.</w:t>
+      </w:r>
+    </w:p>
+    <w:p>
+      <w:r>
+        <w:t>Alternative approaches such as surveys or simulations were considered but deemed less effective for this project. Surveys provide breadth but when tackling an issue considered subjective, which is immersion, then qualitative results are more appreciated. Simulation would not effectively be able to demonstrate the real-time challenges posed by procedural generation.</w:t>
+      </w:r>
+    </w:p>
+    <w:p/>
+    <w:p>
+      <w:pPr>
+        <w:pStyle w:val="Heading2"/>
+      </w:pPr>
+      <w:r>
+        <w:t>4.3 Project Timeline</w:t>
+      </w:r>
+    </w:p>
+    <w:p>
+      <w:pPr>
+        <w:rPr>
+          <w:rFonts w:ascii="Arial" w:hAnsi="Arial" w:cs="Arial"/>
+          <w:sz w:val="22"/>
+          <w:szCs w:val="22"/>
+        </w:rPr>
+      </w:pPr>
+      <w:r>
+        <w:rPr>
+          <w:rFonts w:ascii="Arial" w:hAnsi="Arial" w:cs="Arial"/>
+          <w:sz w:val="22"/>
+          <w:szCs w:val="22"/>
+        </w:rPr>
+        <w:t>A structured project timeline has been developed to ensure each stage of development is delivered efficiently within deadlines. The following shows specifics to each stage of the project.</w:t>
+      </w:r>
+    </w:p>
+    <w:p>
+      <w:pPr>
+        <w:pStyle w:val="ListParagraph"/>
+        <w:numPr>
+          <w:ilvl w:val="0"/>
+          <w:numId w:val="4"/>
+        </w:numPr>
+        <w:rPr>
+          <w:rFonts w:ascii="Arial" w:hAnsi="Arial" w:cs="Arial"/>
+          <w:sz w:val="22"/>
+          <w:szCs w:val="22"/>
+        </w:rPr>
+      </w:pPr>
+      <w:r>
+        <w:rPr>
+          <w:rFonts w:ascii="Arial" w:hAnsi="Arial" w:cs="Arial"/>
+          <w:sz w:val="22"/>
+          <w:szCs w:val="22"/>
+        </w:rPr>
+        <w:lastRenderedPageBreak/>
+        <w:t>System design and specifications: Design the AI framework and define environmental data inputs.</w:t>
+      </w:r>
+    </w:p>
+    <w:p>
+      <w:pPr>
+        <w:pStyle w:val="ListParagraph"/>
+        <w:numPr>
+          <w:ilvl w:val="1"/>
+          <w:numId w:val="4"/>
+        </w:numPr>
+        <w:rPr>
+          <w:rFonts w:ascii="Arial" w:hAnsi="Arial" w:cs="Arial"/>
+          <w:sz w:val="22"/>
+          <w:szCs w:val="22"/>
+        </w:rPr>
+      </w:pPr>
+      <w:r>
+        <w:rPr>
+          <w:rFonts w:ascii="Arial" w:hAnsi="Arial" w:cs="Arial"/>
+          <w:sz w:val="22"/>
+          <w:szCs w:val="22"/>
+        </w:rPr>
+        <w:t>Outline how the AI will interpret level information, draft state diagrams and define behavioural conditions.</w:t>
+      </w:r>
+    </w:p>
+    <w:p>
+      <w:pPr>
+        <w:pStyle w:val="ListParagraph"/>
+        <w:numPr>
+          <w:ilvl w:val="0"/>
+          <w:numId w:val="4"/>
+        </w:numPr>
+        <w:rPr>
+          <w:rFonts w:ascii="Arial" w:hAnsi="Arial" w:cs="Arial"/>
+          <w:sz w:val="22"/>
+          <w:szCs w:val="22"/>
+        </w:rPr>
+      </w:pPr>
+      <w:r>
+        <w:rPr>
+          <w:rFonts w:ascii="Arial" w:hAnsi="Arial" w:cs="Arial"/>
+          <w:sz w:val="22"/>
+          <w:szCs w:val="22"/>
+        </w:rPr>
+        <w:t>Prototype Development – Stage 1: Build baseline procedural generation and static AI system.</w:t>
+      </w:r>
+    </w:p>
+    <w:p>
+      <w:pPr>
+        <w:pStyle w:val="ListParagraph"/>
+        <w:numPr>
+          <w:ilvl w:val="1"/>
+          <w:numId w:val="4"/>
+        </w:numPr>
+        <w:rPr>
+          <w:rFonts w:ascii="Arial" w:hAnsi="Arial" w:cs="Arial"/>
+          <w:sz w:val="22"/>
+          <w:szCs w:val="22"/>
+        </w:rPr>
+      </w:pPr>
+      <w:r>
+        <w:rPr>
+          <w:rFonts w:ascii="Arial" w:hAnsi="Arial" w:cs="Arial"/>
+          <w:sz w:val="22"/>
+          <w:szCs w:val="22"/>
+        </w:rPr>
+        <w:t>Implement PCG and basic AI states (patrol, chase, idle).</w:t>
+      </w:r>
+    </w:p>
+    <w:p>
+      <w:pPr>
+        <w:pStyle w:val="ListParagraph"/>
+        <w:numPr>
+          <w:ilvl w:val="0"/>
+          <w:numId w:val="4"/>
+        </w:numPr>
+        <w:rPr>
+          <w:rFonts w:ascii="Arial" w:hAnsi="Arial" w:cs="Arial"/>
+          <w:sz w:val="22"/>
+          <w:szCs w:val="22"/>
+        </w:rPr>
+      </w:pPr>
+      <w:r>
+        <w:rPr>
+          <w:rFonts w:ascii="Arial" w:hAnsi="Arial" w:cs="Arial"/>
+          <w:sz w:val="22"/>
+          <w:szCs w:val="22"/>
+        </w:rPr>
+        <w:t>Prototype Development – Stage 2: Integrate adaptive AI features.</w:t>
+      </w:r>
+    </w:p>
+    <w:p>
+      <w:pPr>
+        <w:pStyle w:val="ListParagraph"/>
+        <w:numPr>
+          <w:ilvl w:val="1"/>
+          <w:numId w:val="4"/>
+        </w:numPr>
+        <w:rPr>
+          <w:rFonts w:ascii="Arial" w:hAnsi="Arial" w:cs="Arial"/>
+          <w:sz w:val="22"/>
+          <w:szCs w:val="22"/>
+        </w:rPr>
+      </w:pPr>
+      <w:r>
+        <w:rPr>
+          <w:rFonts w:ascii="Arial" w:hAnsi="Arial" w:cs="Arial"/>
+          <w:sz w:val="22"/>
+          <w:szCs w:val="22"/>
+        </w:rPr>
+        <w:t>Develop environmental scanning, decision-making logic and adaptive responses to procedural data.</w:t>
+      </w:r>
+    </w:p>
+    <w:p>
+      <w:pPr>
+        <w:pStyle w:val="ListParagraph"/>
+        <w:numPr>
+          <w:ilvl w:val="0"/>
+          <w:numId w:val="4"/>
+        </w:numPr>
+        <w:rPr>
+          <w:rFonts w:ascii="Arial" w:hAnsi="Arial" w:cs="Arial"/>
+          <w:sz w:val="22"/>
+          <w:szCs w:val="22"/>
+        </w:rPr>
+      </w:pPr>
+      <w:r>
+        <w:rPr>
+          <w:rFonts w:ascii="Arial" w:hAnsi="Arial" w:cs="Arial"/>
+          <w:sz w:val="22"/>
+          <w:szCs w:val="22"/>
+        </w:rPr>
+        <w:t>Experimental testing and refinement: Conduct performance tests and refine AI system.</w:t>
+      </w:r>
+    </w:p>
+    <w:p>
+      <w:pPr>
+        <w:pStyle w:val="ListParagraph"/>
+        <w:numPr>
+          <w:ilvl w:val="1"/>
+          <w:numId w:val="4"/>
+        </w:numPr>
+        <w:rPr>
+          <w:rFonts w:ascii="Arial" w:hAnsi="Arial" w:cs="Arial"/>
+          <w:sz w:val="22"/>
+          <w:szCs w:val="22"/>
+        </w:rPr>
+      </w:pPr>
+      <w:r>
+        <w:rPr>
+          <w:rFonts w:ascii="Arial" w:hAnsi="Arial" w:cs="Arial"/>
+          <w:sz w:val="22"/>
+          <w:szCs w:val="22"/>
+        </w:rPr>
+        <w:t>Compare adaptive and static AI systems, collect data on decision accuracy, adaptability and performance metrics</w:t>
+      </w:r>
+    </w:p>
+    <w:p>
+      <w:pPr>
+        <w:pStyle w:val="ListParagraph"/>
+        <w:numPr>
+          <w:ilvl w:val="0"/>
+          <w:numId w:val="4"/>
+        </w:numPr>
+        <w:rPr>
+          <w:rFonts w:ascii="Arial" w:hAnsi="Arial" w:cs="Arial"/>
+          <w:sz w:val="22"/>
+          <w:szCs w:val="22"/>
+        </w:rPr>
+      </w:pPr>
+      <w:r>
+        <w:rPr>
+          <w:rFonts w:ascii="Arial" w:hAnsi="Arial" w:cs="Arial"/>
+          <w:sz w:val="22"/>
+          <w:szCs w:val="22"/>
+        </w:rPr>
+        <w:t>Qualitative evaluation: Conduct small-scale interviews and analyse responses</w:t>
+      </w:r>
+    </w:p>
+    <w:p>
+      <w:pPr>
+        <w:pStyle w:val="ListParagraph"/>
+        <w:numPr>
+          <w:ilvl w:val="1"/>
+          <w:numId w:val="4"/>
+        </w:numPr>
+        <w:rPr>
+          <w:rFonts w:ascii="Arial" w:hAnsi="Arial" w:cs="Arial"/>
+          <w:sz w:val="22"/>
+          <w:szCs w:val="22"/>
+        </w:rPr>
+      </w:pPr>
+      <w:r>
+        <w:rPr>
+          <w:rFonts w:ascii="Arial" w:hAnsi="Arial" w:cs="Arial"/>
+          <w:sz w:val="22"/>
+          <w:szCs w:val="22"/>
+        </w:rPr>
+        <w:t>Gather user perceptions of immersion and realism when interacting with adaptive AI</w:t>
+      </w:r>
+    </w:p>
+    <w:p>
+      <w:pPr>
+        <w:pStyle w:val="ListParagraph"/>
+        <w:numPr>
+          <w:ilvl w:val="0"/>
+          <w:numId w:val="4"/>
+        </w:numPr>
+        <w:rPr>
+          <w:rFonts w:ascii="Arial" w:hAnsi="Arial" w:cs="Arial"/>
+          <w:sz w:val="22"/>
+          <w:szCs w:val="22"/>
+        </w:rPr>
+      </w:pPr>
+      <w:r>
+        <w:rPr>
+          <w:rFonts w:ascii="Arial" w:hAnsi="Arial" w:cs="Arial"/>
+          <w:sz w:val="22"/>
+          <w:szCs w:val="22"/>
+        </w:rPr>
+        <w:t>Data Analysis: Quantitative and qualitative data analysis.</w:t>
+      </w:r>
+    </w:p>
+    <w:p>
+      <w:pPr>
+        <w:pStyle w:val="ListParagraph"/>
+        <w:numPr>
+          <w:ilvl w:val="1"/>
+          <w:numId w:val="4"/>
+        </w:numPr>
+        <w:rPr>
+          <w:rFonts w:ascii="Arial" w:hAnsi="Arial" w:cs="Arial"/>
+          <w:sz w:val="22"/>
+          <w:szCs w:val="22"/>
+        </w:rPr>
+      </w:pPr>
+      <w:r>
+        <w:rPr>
+          <w:rFonts w:ascii="Arial" w:hAnsi="Arial" w:cs="Arial"/>
+          <w:sz w:val="22"/>
+          <w:szCs w:val="22"/>
+        </w:rPr>
+        <w:t>Interpret test results, summarise findings, and relate outcomes to literature.</w:t>
       </w:r>
     </w:p>
     <w:p>
@@ -2234,19 +2334,93 @@
           <w:sz w:val="22"/>
           <w:szCs w:val="22"/>
         </w:rPr>
-        <w:t>4.3 Project Timeline</w:t>
-      </w:r>
-    </w:p>
-    <w:p>
-      <w:pPr>
-        <w:rPr>
-          <w:rFonts w:ascii="Arial" w:hAnsi="Arial" w:cs="Arial"/>
-          <w:sz w:val="22"/>
-          <w:szCs w:val="22"/>
-        </w:rPr>
-      </w:pPr>
-      <w:r>
-        <w:t>Create a realistic project schedule. A Gantt chart is the best way to visualise this. The chart should cover all major tasks (e.g., literature review, data collection, development, analysis, writing), key milestones, and their deadlines from start to finish.</w:t>
+        <w:drawing>
+          <wp:inline distT="0" distB="0" distL="0" distR="0" wp14:anchorId="1A7699A1" wp14:editId="2DCAE9DE">
+            <wp:extent cx="5474335" cy="1643380"/>
+            <wp:effectExtent l="0" t="0" r="0" b="0"/>
+            <wp:docPr id="2032377380" name="Picture 1" descr="A graph with blue squares&#10;&#10;AI-generated content may be incorrect."/>
+            <wp:cNvGraphicFramePr>
+              <a:graphicFrameLocks xmlns:a="http://schemas.openxmlformats.org/drawingml/2006/main" noChangeAspect="1"/>
+            </wp:cNvGraphicFramePr>
+            <a:graphic xmlns:a="http://schemas.openxmlformats.org/drawingml/2006/main">
+              <a:graphicData uri="http://schemas.openxmlformats.org/drawingml/2006/picture">
+                <pic:pic xmlns:pic="http://schemas.openxmlformats.org/drawingml/2006/picture">
+                  <pic:nvPicPr>
+                    <pic:cNvPr id="2032377380" name="Picture 1" descr="A graph with blue squares&#10;&#10;AI-generated content may be incorrect."/>
+                    <pic:cNvPicPr/>
+                  </pic:nvPicPr>
+                  <pic:blipFill>
+                    <a:blip r:embed="rId8"/>
+                    <a:stretch>
+                      <a:fillRect/>
+                    </a:stretch>
+                  </pic:blipFill>
+                  <pic:spPr>
+                    <a:xfrm>
+                      <a:off x="0" y="0"/>
+                      <a:ext cx="5474335" cy="1643380"/>
+                    </a:xfrm>
+                    <a:prstGeom prst="rect">
+                      <a:avLst/>
+                    </a:prstGeom>
+                  </pic:spPr>
+                </pic:pic>
+              </a:graphicData>
+            </a:graphic>
+          </wp:inline>
+        </w:drawing>
+      </w:r>
+    </w:p>
+    <w:p>
+      <w:pPr>
+        <w:rPr>
+          <w:rFonts w:ascii="Arial" w:hAnsi="Arial" w:cs="Arial"/>
+          <w:sz w:val="22"/>
+          <w:szCs w:val="22"/>
+        </w:rPr>
+      </w:pPr>
+      <w:r>
+        <w:t>This schedule ensures steady progress between technical development and evaluation while leaving flexibility for iterative refinement and supervisor feedback.</w:t>
+      </w:r>
+    </w:p>
+    <w:p>
+      <w:pPr>
+        <w:pStyle w:val="Heading1"/>
+      </w:pPr>
+      <w:r>
+        <w:t>5.0 Feasibility, Risks, and Ethical Aspects</w:t>
+      </w:r>
+    </w:p>
+    <w:p>
+      <w:pPr>
+        <w:pStyle w:val="Heading2"/>
+      </w:pPr>
+      <w:r>
+        <w:t>5.1 Feasibility</w:t>
+      </w:r>
+    </w:p>
+    <w:p>
+      <w:r>
+        <w:t xml:space="preserve">The proposed project is </w:t>
+      </w:r>
+      <w:r>
+        <w:t>feasible within the available resources and timeframe. The primary components – PCG, adaptive AI development and performance evaluation – are achievable due to the developers existing technical skills in Unity, C# and AI logic implementation, which has been practiced through prior coursework and practical experience in game development.</w:t>
+      </w:r>
+    </w:p>
+    <w:p>
+      <w:r>
+        <w:lastRenderedPageBreak/>
+        <w:t>All necessary software and tools such as a suitable game engine, version control and testing frameworks are readily available and accessible. PCG can implemented using standard algorithms, and AI behaviours can be prototyped and tested without the need for additional hardware.</w:t>
+      </w:r>
+    </w:p>
+    <w:p>
+      <w:r>
+        <w:t>Additionally, the scope of the project has been designed to be manageable within the time frame by focusing on a functional prototype rather than a fully polished commercial project. The proposed system doesn’t require large scale user testing but rather a small group for quality testing of immersion.</w:t>
+      </w:r>
+    </w:p>
+    <w:p>
+      <w:r>
+        <w:t>With all being available such as skills resources and timeframe there is a high level of confidence that the project can be completed successfully while meeting both technical and research goals.</w:t>
       </w:r>
     </w:p>
     <w:p>
@@ -2267,76 +2441,12 @@
           <w:sz w:val="22"/>
           <w:szCs w:val="22"/>
         </w:rPr>
-        <w:t>5.0 Feasibility, Risks, and Ethical Aspects</w:t>
-      </w:r>
-    </w:p>
-    <w:p>
-      <w:r>
-        <w:t>This final section shows that you have considered your project's execution in a practical and responsible way.</w:t>
-      </w:r>
-    </w:p>
-    <w:p>
-      <w:pPr>
-        <w:rPr>
-          <w:rFonts w:ascii="Arial" w:hAnsi="Arial" w:cs="Arial"/>
-          <w:b/>
-          <w:bCs/>
-          <w:sz w:val="22"/>
-          <w:szCs w:val="22"/>
-        </w:rPr>
-      </w:pPr>
-      <w:r>
-        <w:rPr>
-          <w:rFonts w:ascii="Arial" w:hAnsi="Arial" w:cs="Arial"/>
-          <w:b/>
-          <w:bCs/>
-          <w:sz w:val="22"/>
-          <w:szCs w:val="22"/>
-        </w:rPr>
-        <w:t>5.1 Feasibility</w:t>
-      </w:r>
-    </w:p>
-    <w:p>
-      <w:r>
-        <w:t>Evaluate how realistic and achievable your project is. Think about the resources you have available, including time, access to necessary data, software or equipment, and your own skills. Give a brief explanation for why y</w:t>
-      </w:r>
-      <w:r>
-        <w:t>ou are</w:t>
-      </w:r>
-      <w:r>
-        <w:t xml:space="preserve"> confident the project can be completed successfully within these constraints.</w:t>
-      </w:r>
-    </w:p>
-    <w:p>
-      <w:pPr>
-        <w:rPr>
-          <w:rFonts w:ascii="Arial" w:hAnsi="Arial" w:cs="Arial"/>
-          <w:b/>
-          <w:bCs/>
-          <w:sz w:val="22"/>
-          <w:szCs w:val="22"/>
-        </w:rPr>
-      </w:pPr>
-      <w:r>
-        <w:rPr>
-          <w:rFonts w:ascii="Arial" w:hAnsi="Arial" w:cs="Arial"/>
-          <w:b/>
-          <w:bCs/>
-          <w:sz w:val="22"/>
-          <w:szCs w:val="22"/>
-        </w:rPr>
         <w:t>5.2 Risk Analysis and Mitigation</w:t>
       </w:r>
     </w:p>
     <w:p>
       <w:r>
-        <w:t xml:space="preserve">Identify at least 3-4 potential risks that could threaten your project's success. For each risk, suggest a practical mitigation strategy to minimise its impact. </w:t>
-      </w:r>
-      <w:r>
-        <w:t>The table below shows how you can present this in an effective way</w:t>
-      </w:r>
-      <w:r>
-        <w:t>.</w:t>
+        <w:t>The following table outlines key risks that could impact the success of this project and practical strategies to mitigate them. The analysis considers technical, scheduling and participant-related challenges.</w:t>
       </w:r>
     </w:p>
     <w:p/>
@@ -2349,10 +2459,10 @@
         <w:tblLook w:val="04A0" w:firstRow="1" w:lastRow="0" w:firstColumn="1" w:lastColumn="0" w:noHBand="0" w:noVBand="1"/>
       </w:tblPr>
       <w:tblGrid>
-        <w:gridCol w:w="2035"/>
-        <w:gridCol w:w="1945"/>
-        <w:gridCol w:w="1864"/>
-        <w:gridCol w:w="2777"/>
+        <w:gridCol w:w="2185"/>
+        <w:gridCol w:w="1904"/>
+        <w:gridCol w:w="1837"/>
+        <w:gridCol w:w="2695"/>
       </w:tblGrid>
       <w:tr>
         <w:trPr>
@@ -2371,6 +2481,8 @@
               <w:spacing w:after="160" w:line="278" w:lineRule="auto"/>
               <w:rPr>
                 <w:rFonts w:ascii="Arial" w:hAnsi="Arial" w:cs="Arial"/>
+                <w:i w:val="0"/>
+                <w:iCs w:val="0"/>
                 <w:sz w:val="20"/>
                 <w:szCs w:val="20"/>
               </w:rPr>
@@ -2378,6 +2490,8 @@
             <w:r>
               <w:rPr>
                 <w:rFonts w:ascii="Arial" w:hAnsi="Arial" w:cs="Arial"/>
+                <w:i w:val="0"/>
+                <w:iCs w:val="0"/>
                 <w:sz w:val="20"/>
                 <w:szCs w:val="20"/>
               </w:rPr>
@@ -2478,6 +2592,8 @@
               <w:spacing w:after="160" w:line="278" w:lineRule="auto"/>
               <w:rPr>
                 <w:rFonts w:ascii="Arial" w:hAnsi="Arial" w:cs="Arial"/>
+                <w:i w:val="0"/>
+                <w:iCs w:val="0"/>
                 <w:sz w:val="20"/>
                 <w:szCs w:val="20"/>
               </w:rPr>
@@ -2485,10 +2601,12 @@
             <w:r>
               <w:rPr>
                 <w:rFonts w:ascii="Arial" w:hAnsi="Arial" w:cs="Arial"/>
+                <w:i w:val="0"/>
+                <w:iCs w:val="0"/>
                 <w:sz w:val="20"/>
                 <w:szCs w:val="20"/>
               </w:rPr>
-              <w:t>e.g., Delay in receiving access to required datasets</w:t>
+              <w:t>Technical complexity of integrating adaptive AI with PCG</w:t>
             </w:r>
           </w:p>
         </w:tc>
@@ -2510,8 +2628,6 @@
             <w:r>
               <w:rPr>
                 <w:rFonts w:ascii="Arial" w:hAnsi="Arial" w:cs="Arial"/>
-                <w:i/>
-                <w:iCs/>
                 <w:sz w:val="20"/>
                 <w:szCs w:val="20"/>
               </w:rPr>
@@ -2537,8 +2653,6 @@
             <w:r>
               <w:rPr>
                 <w:rFonts w:ascii="Arial" w:hAnsi="Arial" w:cs="Arial"/>
-                <w:i/>
-                <w:iCs/>
                 <w:sz w:val="20"/>
                 <w:szCs w:val="20"/>
               </w:rPr>
@@ -2564,12 +2678,10 @@
             <w:r>
               <w:rPr>
                 <w:rFonts w:ascii="Arial" w:hAnsi="Arial" w:cs="Arial"/>
-                <w:i/>
-                <w:iCs/>
                 <w:sz w:val="20"/>
                 <w:szCs w:val="20"/>
               </w:rPr>
-              <w:t>e.g., Identify alternative open-source datasets in parallel; start work on other objectives.</w:t>
+              <w:t>Decomposition. Environmental scanning, decision-making, state management</w:t>
             </w:r>
           </w:p>
         </w:tc>
@@ -2590,6 +2702,8 @@
               <w:spacing w:after="160" w:line="278" w:lineRule="auto"/>
               <w:rPr>
                 <w:rFonts w:ascii="Arial" w:hAnsi="Arial" w:cs="Arial"/>
+                <w:i w:val="0"/>
+                <w:iCs w:val="0"/>
                 <w:sz w:val="20"/>
                 <w:szCs w:val="20"/>
               </w:rPr>
@@ -2597,11 +2711,22 @@
             <w:r>
               <w:rPr>
                 <w:rFonts w:ascii="Arial" w:hAnsi="Arial" w:cs="Arial"/>
+                <w:i w:val="0"/>
+                <w:iCs w:val="0"/>
                 <w:sz w:val="20"/>
                 <w:szCs w:val="20"/>
               </w:rPr>
-              <w:lastRenderedPageBreak/>
-              <w:t>e.g., A key software tool has a steep learning curve</w:t>
+              <w:t xml:space="preserve">Project timeline delays due </w:t>
+            </w:r>
+            <w:r>
+              <w:rPr>
+                <w:rFonts w:ascii="Arial" w:hAnsi="Arial" w:cs="Arial"/>
+                <w:i w:val="0"/>
+                <w:iCs w:val="0"/>
+                <w:sz w:val="20"/>
+                <w:szCs w:val="20"/>
+              </w:rPr>
+              <w:t>to unexpected development issues</w:t>
             </w:r>
           </w:p>
         </w:tc>
@@ -2623,12 +2748,10 @@
             <w:r>
               <w:rPr>
                 <w:rFonts w:ascii="Arial" w:hAnsi="Arial" w:cs="Arial"/>
-                <w:i/>
-                <w:iCs/>
                 <w:sz w:val="20"/>
                 <w:szCs w:val="20"/>
               </w:rPr>
-              <w:t>High</w:t>
+              <w:t xml:space="preserve">Medium </w:t>
             </w:r>
           </w:p>
         </w:tc>
@@ -2650,12 +2773,10 @@
             <w:r>
               <w:rPr>
                 <w:rFonts w:ascii="Arial" w:hAnsi="Arial" w:cs="Arial"/>
-                <w:i/>
-                <w:iCs/>
                 <w:sz w:val="20"/>
                 <w:szCs w:val="20"/>
               </w:rPr>
-              <w:t>Medium</w:t>
+              <w:t>High</w:t>
             </w:r>
           </w:p>
         </w:tc>
@@ -2677,12 +2798,10 @@
             <w:r>
               <w:rPr>
                 <w:rFonts w:ascii="Arial" w:hAnsi="Arial" w:cs="Arial"/>
-                <w:i/>
-                <w:iCs/>
                 <w:sz w:val="20"/>
                 <w:szCs w:val="20"/>
               </w:rPr>
-              <w:t>e.g., Allocate specific time in the project plan for tutorials; seek guidance from supervisor.</w:t>
+              <w:t>Include buffer periods in the Gantt chart. Prioritise core prototype functionality first</w:t>
             </w:r>
           </w:p>
         </w:tc>
@@ -2704,6 +2823,8 @@
               <w:spacing w:after="160" w:line="278" w:lineRule="auto"/>
               <w:rPr>
                 <w:rFonts w:ascii="Arial" w:hAnsi="Arial" w:cs="Arial"/>
+                <w:i w:val="0"/>
+                <w:iCs w:val="0"/>
                 <w:sz w:val="20"/>
                 <w:szCs w:val="20"/>
               </w:rPr>
@@ -2711,10 +2832,22 @@
             <w:r>
               <w:rPr>
                 <w:rFonts w:ascii="Arial" w:hAnsi="Arial" w:cs="Arial"/>
+                <w:i w:val="0"/>
+                <w:iCs w:val="0"/>
                 <w:sz w:val="20"/>
                 <w:szCs w:val="20"/>
               </w:rPr>
-              <w:t>e.g., Difficulty recruiting participants for interviews</w:t>
+              <w:t xml:space="preserve"> </w:t>
+            </w:r>
+            <w:r>
+              <w:rPr>
+                <w:rFonts w:ascii="Arial" w:hAnsi="Arial" w:cs="Arial"/>
+                <w:i w:val="0"/>
+                <w:iCs w:val="0"/>
+                <w:sz w:val="20"/>
+                <w:szCs w:val="20"/>
+              </w:rPr>
+              <w:t>Difficulty recruiting participants for interviews</w:t>
             </w:r>
           </w:p>
         </w:tc>
@@ -2736,8 +2869,6 @@
             <w:r>
               <w:rPr>
                 <w:rFonts w:ascii="Arial" w:hAnsi="Arial" w:cs="Arial"/>
-                <w:i/>
-                <w:iCs/>
                 <w:sz w:val="20"/>
                 <w:szCs w:val="20"/>
               </w:rPr>
@@ -2763,8 +2894,6 @@
             <w:r>
               <w:rPr>
                 <w:rFonts w:ascii="Arial" w:hAnsi="Arial" w:cs="Arial"/>
-                <w:i/>
-                <w:iCs/>
                 <w:sz w:val="20"/>
                 <w:szCs w:val="20"/>
               </w:rPr>
@@ -2790,12 +2919,18 @@
             <w:r>
               <w:rPr>
                 <w:rFonts w:ascii="Arial" w:hAnsi="Arial" w:cs="Arial"/>
-                <w:i/>
-                <w:iCs/>
                 <w:sz w:val="20"/>
                 <w:szCs w:val="20"/>
               </w:rPr>
-              <w:t>e.g., Start recruitment early; use multiple recruitment channels; have a backup plan.</w:t>
+              <w:t>Start recruitment early; use multiple recruitment channels</w:t>
+            </w:r>
+            <w:r>
+              <w:rPr>
+                <w:rFonts w:ascii="Arial" w:hAnsi="Arial" w:cs="Arial"/>
+                <w:sz w:val="20"/>
+                <w:szCs w:val="20"/>
+              </w:rPr>
+              <w:t>.</w:t>
             </w:r>
           </w:p>
         </w:tc>
@@ -2819,7 +2954,23 @@
           <w:sz w:val="22"/>
           <w:szCs w:val="22"/>
         </w:rPr>
-        <w:t>Table 4.1: Risk Assessment and Mitigation</w:t>
+        <w:t xml:space="preserve">Table </w:t>
+      </w:r>
+      <w:r>
+        <w:rPr>
+          <w:rFonts w:ascii="Arial" w:hAnsi="Arial" w:cs="Arial"/>
+          <w:sz w:val="22"/>
+          <w:szCs w:val="22"/>
+        </w:rPr>
+        <w:t>5</w:t>
+      </w:r>
+      <w:r>
+        <w:rPr>
+          <w:rFonts w:ascii="Arial" w:hAnsi="Arial" w:cs="Arial"/>
+          <w:sz w:val="22"/>
+          <w:szCs w:val="22"/>
+        </w:rPr>
+        <w:t>.1: Risk Assessment and Mitigation</w:t>
       </w:r>
     </w:p>
     <w:p>
@@ -2860,7 +3011,84 @@
           <w:sz w:val="22"/>
           <w:szCs w:val="22"/>
         </w:rPr>
-        <w:t>Reflect on the ethical aspects of your project. If working with human participants, how will you secure informed consent, ensure anonymity, and maintain confidentiality of their data? If utilising datasets, are there any concerns regarding data protection? Consider the potential social influence of your project's outcome. Clarify the steps you will take to conduct your project ethically and responsibly.</w:t>
+        <w:t>This project involves a combination of system development and human-centred evaluation. The primary ethical concern is from the qualitative interviews conducted to assess player immersion and experience.</w:t>
+      </w:r>
+    </w:p>
+    <w:p>
+      <w:pPr>
+        <w:rPr>
+          <w:rFonts w:ascii="Arial" w:hAnsi="Arial" w:cs="Arial"/>
+          <w:sz w:val="22"/>
+          <w:szCs w:val="22"/>
+        </w:rPr>
+      </w:pPr>
+      <w:r>
+        <w:rPr>
+          <w:rFonts w:ascii="Arial" w:hAnsi="Arial" w:cs="Arial"/>
+          <w:sz w:val="22"/>
+          <w:szCs w:val="22"/>
+        </w:rPr>
+        <w:lastRenderedPageBreak/>
+        <w:t>All participants will be provided with informed consent forms prior to participation explaining the purpose of the study and the voluntary nature od their involvement. Participants will have the right to withdraw at any time without consequence. To ensure anonymity, no personal identifiers will be collected during interviews, and participants will be assigned unique codes to link responses to the project data. All data will be stored securely on a password protected device and will only be accessible to the researcher and supervisor, in accordance with general data protection regulations (GDPR).</w:t>
+      </w:r>
+    </w:p>
+    <w:p>
+      <w:pPr>
+        <w:rPr>
+          <w:rFonts w:ascii="Arial" w:hAnsi="Arial" w:cs="Arial"/>
+          <w:sz w:val="22"/>
+          <w:szCs w:val="22"/>
+        </w:rPr>
+      </w:pPr>
+      <w:r>
+        <w:rPr>
+          <w:rFonts w:ascii="Arial" w:hAnsi="Arial" w:cs="Arial"/>
+          <w:sz w:val="22"/>
+          <w:szCs w:val="22"/>
+        </w:rPr>
+        <w:t>The project does not rely on sensitive or proprietary datasets, but any data generated through gameplay or AI evaluation will be treated responsibly</w:t>
+      </w:r>
+      <w:r>
+        <w:rPr>
+          <w:rFonts w:ascii="Arial" w:hAnsi="Arial" w:cs="Arial"/>
+          <w:sz w:val="22"/>
+          <w:szCs w:val="22"/>
+        </w:rPr>
+        <w:t>, with measures in place to ensure confidentiality and prevent misuse.</w:t>
+      </w:r>
+    </w:p>
+    <w:p>
+      <w:pPr>
+        <w:rPr>
+          <w:rFonts w:ascii="Arial" w:hAnsi="Arial" w:cs="Arial"/>
+          <w:sz w:val="22"/>
+          <w:szCs w:val="22"/>
+        </w:rPr>
+      </w:pPr>
+      <w:r>
+        <w:rPr>
+          <w:rFonts w:ascii="Arial" w:hAnsi="Arial" w:cs="Arial"/>
+          <w:sz w:val="22"/>
+          <w:szCs w:val="22"/>
+        </w:rPr>
+        <w:t>Additionally, the AI system will be designed and tested in a controlled environment, ensuring that no participants are exposed to distasteful scenarios.</w:t>
+      </w:r>
+    </w:p>
+    <w:p>
+      <w:pPr>
+        <w:rPr>
+          <w:rFonts w:ascii="Arial" w:hAnsi="Arial" w:cs="Arial"/>
+          <w:sz w:val="22"/>
+          <w:szCs w:val="22"/>
+        </w:rPr>
+      </w:pPr>
+      <w:r>
+        <w:rPr>
+          <w:rFonts w:ascii="Arial" w:hAnsi="Arial" w:cs="Arial"/>
+          <w:sz w:val="22"/>
+          <w:szCs w:val="22"/>
+        </w:rPr>
+        <w:t>Overall, all steps of the project will adhere to the university’s ethical guidelines, ensuring that research Is conducted responsibly, participants are treated fairly, and data is managed securely and ethically.</w:t>
       </w:r>
     </w:p>
     <w:p>
@@ -2940,7 +3168,7 @@
       </w:r>
     </w:p>
     <w:sectPr>
-      <w:headerReference w:type="default" r:id="rId8"/>
+      <w:headerReference w:type="default" r:id="rId9"/>
       <w:type w:val="continuous"/>
       <w:pgSz w:w="11910" w:h="16840"/>
       <w:pgMar w:top="2365" w:right="1361" w:bottom="1361" w:left="1361" w:header="992" w:footer="987" w:gutter="567"/>
@@ -3100,6 +3328,119 @@
 <file path=word/numbering.xml><?xml version="1.0" encoding="utf-8"?>
 <w:numbering xmlns:wpc="http://schemas.microsoft.com/office/word/2010/wordprocessingCanvas" xmlns:cx="http://schemas.microsoft.com/office/drawing/2014/chartex" xmlns:cx1="http://schemas.microsoft.com/office/drawing/2015/9/8/chartex" xmlns:cx2="http://schemas.microsoft.com/office/drawing/2015/10/21/chartex" xmlns:cx3="http://schemas.microsoft.com/office/drawing/2016/5/9/chartex" xmlns:cx4="http://schemas.microsoft.com/office/drawing/2016/5/10/chartex" xmlns:cx5="http://schemas.microsoft.com/office/drawing/2016/5/11/chartex" xmlns:cx6="http://schemas.microsoft.com/office/drawing/2016/5/12/chartex" xmlns:cx7="http://schemas.microsoft.com/office/drawing/2016/5/13/chartex" xmlns:cx8="http://schemas.microsoft.com/office/drawing/2016/5/14/chartex" xmlns:mc="http://schemas.openxmlformats.org/markup-compatibility/2006" xmlns:aink="http://schemas.microsoft.com/office/drawing/2016/ink" xmlns:am3d="http://schemas.microsoft.com/office/drawing/2017/model3d" xmlns:o="urn:schemas-microsoft-com:office:office" xmlns:oel="http://schemas.microsoft.com/office/2019/extlst" xmlns:r="http://schemas.openxmlformats.org/officeDocument/2006/relationships" xmlns:m="http://schemas.openxmlformats.org/officeDocument/2006/math" xmlns:v="urn:schemas-microsoft-com:vml" xmlns:wp14="http://schemas.microsoft.com/office/word/2010/wordprocessingDrawing" xmlns:wp="http://schemas.openxmlformats.org/drawingml/2006/wordprocessingDrawing" xmlns:w10="urn:schemas-microsoft-com:office:word" xmlns:w="http://schemas.openxmlformats.org/wordprocessingml/2006/main" xmlns:w14="http://schemas.microsoft.com/office/word/2010/wordml" xmlns:w15="http://schemas.microsoft.com/office/word/2012/wordml" xmlns:w16cex="http://schemas.microsoft.com/office/word/2018/wordml/cex" xmlns:w16cid="http://schemas.microsoft.com/office/word/2016/wordml/cid" xmlns:w16="http://schemas.microsoft.com/office/word/2018/wordml" xmlns:w16du="http://schemas.microsoft.com/office/word/2023/wordml/word16du" xmlns:w16sdtdh="http://schemas.microsoft.com/office/word/2020/wordml/sdtdatahash" xmlns:w16sdtfl="http://schemas.microsoft.com/office/word/2024/wordml/sdtformatlock" xmlns:w16se="http://schemas.microsoft.com/office/word/2015/wordml/symex" xmlns:wpg="http://schemas.microsoft.com/office/word/2010/wordprocessingGroup" xmlns:wpi="http://schemas.microsoft.com/office/word/2010/wordprocessingInk" xmlns:wne="http://schemas.microsoft.com/office/word/2006/wordml" xmlns:wps="http://schemas.microsoft.com/office/word/2010/wordprocessingShape" mc:Ignorable="w14 w15 w16se w16cid w16 w16cex w16sdtdh w16sdtfl w16du wp14">
   <w:abstractNum w:abstractNumId="0" w15:restartNumberingAfterBreak="0">
+    <w:nsid w:val="27BE5A8C"/>
+    <w:multiLevelType w:val="hybridMultilevel"/>
+    <w:tmpl w:val="D256D1EC"/>
+    <w:lvl w:ilvl="0" w:tplc="08090001">
+      <w:start w:val="1"/>
+      <w:numFmt w:val="bullet"/>
+      <w:lvlText w:val=""/>
+      <w:lvlJc w:val="left"/>
+      <w:pPr>
+        <w:ind w:left="720" w:hanging="360"/>
+      </w:pPr>
+      <w:rPr>
+        <w:rFonts w:ascii="Symbol" w:hAnsi="Symbol" w:hint="default"/>
+      </w:rPr>
+    </w:lvl>
+    <w:lvl w:ilvl="1" w:tplc="08090003">
+      <w:start w:val="1"/>
+      <w:numFmt w:val="bullet"/>
+      <w:lvlText w:val="o"/>
+      <w:lvlJc w:val="left"/>
+      <w:pPr>
+        <w:ind w:left="1440" w:hanging="360"/>
+      </w:pPr>
+      <w:rPr>
+        <w:rFonts w:ascii="Courier New" w:hAnsi="Courier New" w:cs="Courier New" w:hint="default"/>
+      </w:rPr>
+    </w:lvl>
+    <w:lvl w:ilvl="2" w:tplc="08090005" w:tentative="1">
+      <w:start w:val="1"/>
+      <w:numFmt w:val="bullet"/>
+      <w:lvlText w:val=""/>
+      <w:lvlJc w:val="left"/>
+      <w:pPr>
+        <w:ind w:left="2160" w:hanging="360"/>
+      </w:pPr>
+      <w:rPr>
+        <w:rFonts w:ascii="Wingdings" w:hAnsi="Wingdings" w:hint="default"/>
+      </w:rPr>
+    </w:lvl>
+    <w:lvl w:ilvl="3" w:tplc="08090001" w:tentative="1">
+      <w:start w:val="1"/>
+      <w:numFmt w:val="bullet"/>
+      <w:lvlText w:val=""/>
+      <w:lvlJc w:val="left"/>
+      <w:pPr>
+        <w:ind w:left="2880" w:hanging="360"/>
+      </w:pPr>
+      <w:rPr>
+        <w:rFonts w:ascii="Symbol" w:hAnsi="Symbol" w:hint="default"/>
+      </w:rPr>
+    </w:lvl>
+    <w:lvl w:ilvl="4" w:tplc="08090003" w:tentative="1">
+      <w:start w:val="1"/>
+      <w:numFmt w:val="bullet"/>
+      <w:lvlText w:val="o"/>
+      <w:lvlJc w:val="left"/>
+      <w:pPr>
+        <w:ind w:left="3600" w:hanging="360"/>
+      </w:pPr>
+      <w:rPr>
+        <w:rFonts w:ascii="Courier New" w:hAnsi="Courier New" w:cs="Courier New" w:hint="default"/>
+      </w:rPr>
+    </w:lvl>
+    <w:lvl w:ilvl="5" w:tplc="08090005" w:tentative="1">
+      <w:start w:val="1"/>
+      <w:numFmt w:val="bullet"/>
+      <w:lvlText w:val=""/>
+      <w:lvlJc w:val="left"/>
+      <w:pPr>
+        <w:ind w:left="4320" w:hanging="360"/>
+      </w:pPr>
+      <w:rPr>
+        <w:rFonts w:ascii="Wingdings" w:hAnsi="Wingdings" w:hint="default"/>
+      </w:rPr>
+    </w:lvl>
+    <w:lvl w:ilvl="6" w:tplc="08090001" w:tentative="1">
+      <w:start w:val="1"/>
+      <w:numFmt w:val="bullet"/>
+      <w:lvlText w:val=""/>
+      <w:lvlJc w:val="left"/>
+      <w:pPr>
+        <w:ind w:left="5040" w:hanging="360"/>
+      </w:pPr>
+      <w:rPr>
+        <w:rFonts w:ascii="Symbol" w:hAnsi="Symbol" w:hint="default"/>
+      </w:rPr>
+    </w:lvl>
+    <w:lvl w:ilvl="7" w:tplc="08090003" w:tentative="1">
+      <w:start w:val="1"/>
+      <w:numFmt w:val="bullet"/>
+      <w:lvlText w:val="o"/>
+      <w:lvlJc w:val="left"/>
+      <w:pPr>
+        <w:ind w:left="5760" w:hanging="360"/>
+      </w:pPr>
+      <w:rPr>
+        <w:rFonts w:ascii="Courier New" w:hAnsi="Courier New" w:cs="Courier New" w:hint="default"/>
+      </w:rPr>
+    </w:lvl>
+    <w:lvl w:ilvl="8" w:tplc="08090005" w:tentative="1">
+      <w:start w:val="1"/>
+      <w:numFmt w:val="bullet"/>
+      <w:lvlText w:val=""/>
+      <w:lvlJc w:val="left"/>
+      <w:pPr>
+        <w:ind w:left="6480" w:hanging="360"/>
+      </w:pPr>
+      <w:rPr>
+        <w:rFonts w:ascii="Wingdings" w:hAnsi="Wingdings" w:hint="default"/>
+      </w:rPr>
+    </w:lvl>
+  </w:abstractNum>
+  <w:abstractNum w:abstractNumId="1" w15:restartNumberingAfterBreak="0">
     <w:nsid w:val="59280B08"/>
     <w:multiLevelType w:val="multilevel"/>
     <w:tmpl w:val="AA60A35C"/>
@@ -3248,7 +3589,7 @@
       </w:rPr>
     </w:lvl>
   </w:abstractNum>
-  <w:abstractNum w:abstractNumId="1" w15:restartNumberingAfterBreak="0">
+  <w:abstractNum w:abstractNumId="2" w15:restartNumberingAfterBreak="0">
     <w:nsid w:val="5AF47EE2"/>
     <w:multiLevelType w:val="hybridMultilevel"/>
     <w:tmpl w:val="11ECE7F2"/>
@@ -3361,7 +3702,7 @@
       </w:rPr>
     </w:lvl>
   </w:abstractNum>
-  <w:abstractNum w:abstractNumId="2" w15:restartNumberingAfterBreak="0">
+  <w:abstractNum w:abstractNumId="3" w15:restartNumberingAfterBreak="0">
     <w:nsid w:val="62563B8E"/>
     <w:multiLevelType w:val="multilevel"/>
     <w:tmpl w:val="D0303DF2"/>
@@ -3475,13 +3816,16 @@
     </w:lvl>
   </w:abstractNum>
   <w:num w:numId="1" w16cid:durableId="1462771435">
-    <w:abstractNumId w:val="0"/>
+    <w:abstractNumId w:val="1"/>
   </w:num>
   <w:num w:numId="2" w16cid:durableId="1548909138">
+    <w:abstractNumId w:val="3"/>
+  </w:num>
+  <w:num w:numId="3" w16cid:durableId="813792353">
     <w:abstractNumId w:val="2"/>
   </w:num>
-  <w:num w:numId="3" w16cid:durableId="813792353">
-    <w:abstractNumId w:val="1"/>
+  <w:num w:numId="4" w16cid:durableId="1376657827">
+    <w:abstractNumId w:val="0"/>
   </w:num>
 </w:numbering>
 </file>

</xml_diff>